<commit_message>
[two] add new info in report
</commit_message>
<xml_diff>
--- a/Reports/Lab2/Lab2.docx
+++ b/Reports/Lab2/Lab2.docx
@@ -661,11 +661,13 @@
       <w:pPr>
         <w:pStyle w:val="Heading1"/>
         <w:rPr>
-          <w:lang w:val="ru-RU"/>
-        </w:rPr>
-      </w:pPr>
-      <w:r>
-        <w:rPr>
+          <w:szCs w:val="24"/>
+          <w:lang w:val="ru-RU"/>
+        </w:rPr>
+      </w:pPr>
+      <w:r>
+        <w:rPr>
+          <w:szCs w:val="24"/>
           <w:lang w:val="ru-RU"/>
         </w:rPr>
         <w:lastRenderedPageBreak/>
@@ -717,7 +719,27 @@
         <w:rPr>
           <w:lang w:val="ru-RU"/>
         </w:rPr>
-        <w:t xml:space="preserve"> в автономном режиме</w:t>
+        <w:t xml:space="preserve"> в автономном режиме. Проанализировать литературное произведение (Федор Михайлович Достоевский – Преступление и наказание) с помощью </w:t>
+      </w:r>
+      <w:proofErr w:type="spellStart"/>
+      <w:r>
+        <w:rPr>
+          <w:lang w:val="ru-RU"/>
+        </w:rPr>
+        <w:t>Spark</w:t>
+      </w:r>
+      <w:proofErr w:type="spellEnd"/>
+      <w:r>
+        <w:rPr>
+          <w:lang w:val="ru-RU"/>
+        </w:rPr>
+        <w:t xml:space="preserve"> </w:t>
+      </w:r>
+      <w:r>
+        <w:rPr>
+          <w:lang w:val="en-US"/>
+        </w:rPr>
+        <w:t>RDD</w:t>
       </w:r>
       <w:r>
         <w:rPr>
@@ -725,17 +747,63 @@
         </w:rPr>
         <w:t xml:space="preserve">. </w:t>
       </w:r>
-      <w:r>
-        <w:rPr>
-          <w:lang w:val="ru-RU"/>
-        </w:rPr>
-        <w:t xml:space="preserve">Проанализировать литературное произведение (Федор Михайлович Достоевский – Преступление и наказание) с помощью </w:t>
+    </w:p>
+    <w:p>
+      <w:pPr>
+        <w:pStyle w:val="NoSpacing"/>
+        <w:rPr>
+          <w:lang w:val="ru-RU"/>
+        </w:rPr>
+      </w:pPr>
+    </w:p>
+    <w:p>
+      <w:pPr>
+        <w:pStyle w:val="Heading1"/>
+        <w:rPr>
+          <w:szCs w:val="24"/>
+          <w:lang w:val="ru-RU"/>
+        </w:rPr>
+      </w:pPr>
+      <w:r>
+        <w:rPr>
+          <w:szCs w:val="24"/>
+          <w:lang w:val="ru-RU"/>
+        </w:rPr>
+        <w:t>Краткая теория</w:t>
+      </w:r>
+    </w:p>
+    <w:p>
+      <w:pPr>
+        <w:pStyle w:val="NoSpacing"/>
+        <w:rPr>
+          <w:lang w:val="ru-RU"/>
+        </w:rPr>
+      </w:pPr>
+      <w:r>
+        <w:rPr>
+          <w:lang w:val="ru-RU"/>
+        </w:rPr>
+        <w:tab/>
       </w:r>
       <w:proofErr w:type="spellStart"/>
       <w:r>
         <w:rPr>
           <w:lang w:val="ru-RU"/>
         </w:rPr>
+        <w:t>Apache</w:t>
+      </w:r>
+      <w:proofErr w:type="spellEnd"/>
+      <w:r>
+        <w:rPr>
+          <w:lang w:val="ru-RU"/>
+        </w:rPr>
+        <w:t xml:space="preserve"> </w:t>
+      </w:r>
+      <w:proofErr w:type="spellStart"/>
+      <w:r>
+        <w:rPr>
+          <w:lang w:val="ru-RU"/>
+        </w:rPr>
         <w:t>Spark</w:t>
       </w:r>
       <w:proofErr w:type="spellEnd"/>
@@ -743,19 +811,271 @@
         <w:rPr>
           <w:lang w:val="ru-RU"/>
         </w:rPr>
+        <w:t xml:space="preserve"> — </w:t>
+      </w:r>
+      <w:proofErr w:type="spellStart"/>
+      <w:r>
+        <w:rPr>
+          <w:lang w:val="ru-RU"/>
+        </w:rPr>
+        <w:t>фреймворк</w:t>
+      </w:r>
+      <w:proofErr w:type="spellEnd"/>
+      <w:r>
+        <w:rPr>
+          <w:lang w:val="ru-RU"/>
+        </w:rPr>
+        <w:t xml:space="preserve"> с открытым исходным кодом для реализации распределённой обработки неструктурированных и слабоструктурированных данных, входящий в экосистему проектов </w:t>
+      </w:r>
+      <w:proofErr w:type="spellStart"/>
+      <w:r>
+        <w:rPr>
+          <w:lang w:val="ru-RU"/>
+        </w:rPr>
+        <w:t>Hadoop</w:t>
+      </w:r>
+      <w:proofErr w:type="spellEnd"/>
+      <w:r>
+        <w:rPr>
+          <w:lang w:val="ru-RU"/>
+        </w:rPr>
+        <w:t xml:space="preserve">. В отличие от классического обработчика из ядра </w:t>
+      </w:r>
+      <w:proofErr w:type="spellStart"/>
+      <w:r>
+        <w:rPr>
+          <w:lang w:val="ru-RU"/>
+        </w:rPr>
+        <w:t>Hadoop</w:t>
+      </w:r>
+      <w:proofErr w:type="spellEnd"/>
+      <w:r>
+        <w:rPr>
+          <w:lang w:val="ru-RU"/>
+        </w:rPr>
+        <w:t xml:space="preserve">, реализующего двухуровневую концепцию </w:t>
+      </w:r>
+      <w:proofErr w:type="spellStart"/>
+      <w:r>
+        <w:rPr>
+          <w:lang w:val="ru-RU"/>
+        </w:rPr>
+        <w:t>MapReduce</w:t>
+      </w:r>
+      <w:proofErr w:type="spellEnd"/>
+      <w:r>
+        <w:rPr>
+          <w:lang w:val="ru-RU"/>
+        </w:rPr>
+        <w:t xml:space="preserve"> с хранением промежуточных данных на накопителях, </w:t>
+      </w:r>
+      <w:proofErr w:type="spellStart"/>
+      <w:r>
+        <w:rPr>
+          <w:lang w:val="ru-RU"/>
+        </w:rPr>
+        <w:t>Spark</w:t>
+      </w:r>
+      <w:proofErr w:type="spellEnd"/>
+      <w:r>
+        <w:rPr>
+          <w:lang w:val="ru-RU"/>
+        </w:rPr>
+        <w:t xml:space="preserve"> работает в парадигме резидентных вычислений — обрабатывает данные в оперативной памяти, благодаря чему позволяет получать значительный выигрыш в скорости работы для некоторых классов задач, в частности, возможность многократного доступа к загруженным в память пользовательским данным делает библиотеку привлекательной для алгоритмов машинного обучения.</w:t>
+      </w:r>
+    </w:p>
+    <w:p>
+      <w:pPr>
+        <w:pStyle w:val="Heading2"/>
+        <w:rPr>
+          <w:szCs w:val="24"/>
+          <w:lang w:val="ru-RU"/>
+        </w:rPr>
+      </w:pPr>
+    </w:p>
+    <w:p>
+      <w:pPr>
+        <w:pStyle w:val="Heading2"/>
+        <w:rPr>
+          <w:szCs w:val="24"/>
+          <w:lang w:val="ru-RU"/>
+        </w:rPr>
+      </w:pPr>
+      <w:r>
+        <w:rPr>
+          <w:szCs w:val="24"/>
+          <w:lang w:val="ru-RU"/>
+        </w:rPr>
+        <w:t xml:space="preserve">Структуры данных </w:t>
+      </w:r>
+      <w:r>
+        <w:rPr>
+          <w:szCs w:val="24"/>
+          <w:lang w:val="en-US"/>
+        </w:rPr>
+        <w:t>RDD</w:t>
+      </w:r>
+    </w:p>
+    <w:p>
+      <w:pPr>
+        <w:pStyle w:val="NoSpacing"/>
+        <w:rPr>
+          <w:lang w:val="ru-RU"/>
+        </w:rPr>
+      </w:pPr>
+      <w:r>
+        <w:rPr>
+          <w:lang w:val="ru-RU"/>
+        </w:rPr>
         <w:t xml:space="preserve"> </w:t>
       </w:r>
       <w:r>
         <w:rPr>
-          <w:lang w:val="en-US"/>
-        </w:rPr>
-        <w:t>RDD</w:t>
-      </w:r>
-      <w:r>
-        <w:rPr>
-          <w:lang w:val="ru-RU"/>
-        </w:rPr>
-        <w:t xml:space="preserve">. </w:t>
+          <w:lang w:val="ru-RU"/>
+        </w:rPr>
+        <w:tab/>
+        <w:t xml:space="preserve">RDD – это распределенная коллекция данных, расположенных по нескольким узлам кластера, набор объектов </w:t>
+      </w:r>
+      <w:proofErr w:type="spellStart"/>
+      <w:r>
+        <w:rPr>
+          <w:lang w:val="ru-RU"/>
+        </w:rPr>
+        <w:t>Java</w:t>
+      </w:r>
+      <w:proofErr w:type="spellEnd"/>
+      <w:r>
+        <w:rPr>
+          <w:lang w:val="ru-RU"/>
+        </w:rPr>
+        <w:t xml:space="preserve"> или </w:t>
+      </w:r>
+      <w:proofErr w:type="spellStart"/>
+      <w:r>
+        <w:rPr>
+          <w:lang w:val="ru-RU"/>
+        </w:rPr>
+        <w:t>Scala</w:t>
+      </w:r>
+      <w:proofErr w:type="spellEnd"/>
+      <w:r>
+        <w:rPr>
+          <w:lang w:val="ru-RU"/>
+        </w:rPr>
+        <w:t xml:space="preserve">, представляющих данные. RDD работает со структурированными и с неструктурированные данными. Также, как </w:t>
+      </w:r>
+      <w:proofErr w:type="spellStart"/>
+      <w:r>
+        <w:rPr>
+          <w:lang w:val="ru-RU"/>
+        </w:rPr>
+        <w:t>DataFrame</w:t>
+      </w:r>
+      <w:proofErr w:type="spellEnd"/>
+      <w:r>
+        <w:rPr>
+          <w:lang w:val="ru-RU"/>
+        </w:rPr>
+        <w:t xml:space="preserve"> и </w:t>
+      </w:r>
+      <w:proofErr w:type="spellStart"/>
+      <w:r>
+        <w:rPr>
+          <w:lang w:val="ru-RU"/>
+        </w:rPr>
+        <w:t>DataSet</w:t>
+      </w:r>
+      <w:proofErr w:type="spellEnd"/>
+      <w:r>
+        <w:rPr>
+          <w:lang w:val="ru-RU"/>
+        </w:rPr>
+        <w:t>, RDD не выводит схему загруженных данных и требует от пользователя ее указания.</w:t>
+      </w:r>
+    </w:p>
+    <w:p>
+      <w:pPr>
+        <w:pStyle w:val="NoSpacing"/>
+        <w:ind w:firstLine="720"/>
+        <w:rPr>
+          <w:lang w:val="ru-RU"/>
+        </w:rPr>
+      </w:pPr>
+      <w:r>
+        <w:rPr>
+          <w:lang w:val="ru-RU"/>
+        </w:rPr>
+        <w:t xml:space="preserve">RDD-коллекция </w:t>
+      </w:r>
+      <w:proofErr w:type="spellStart"/>
+      <w:r>
+        <w:rPr>
+          <w:lang w:val="ru-RU"/>
+        </w:rPr>
+        <w:t>сериализуется</w:t>
+      </w:r>
+      <w:proofErr w:type="spellEnd"/>
+      <w:r>
+        <w:rPr>
+          <w:lang w:val="ru-RU"/>
+        </w:rPr>
+        <w:t xml:space="preserve"> каждый раз, когда </w:t>
+      </w:r>
+      <w:proofErr w:type="spellStart"/>
+      <w:r>
+        <w:rPr>
+          <w:lang w:val="ru-RU"/>
+        </w:rPr>
+        <w:t>Spark</w:t>
+      </w:r>
+      <w:proofErr w:type="spellEnd"/>
+      <w:r>
+        <w:rPr>
+          <w:lang w:val="ru-RU"/>
+        </w:rPr>
+        <w:t xml:space="preserve"> требуется распределить данные внутри кластера или записать информацию на диск. Затраты на </w:t>
+      </w:r>
+      <w:proofErr w:type="spellStart"/>
+      <w:r>
+        <w:rPr>
+          <w:lang w:val="ru-RU"/>
+        </w:rPr>
+        <w:t>сериализацию</w:t>
+      </w:r>
+      <w:proofErr w:type="spellEnd"/>
+      <w:r>
+        <w:rPr>
+          <w:lang w:val="ru-RU"/>
+        </w:rPr>
+        <w:t xml:space="preserve"> отдельных объектов </w:t>
+      </w:r>
+      <w:proofErr w:type="spellStart"/>
+      <w:r>
+        <w:rPr>
+          <w:lang w:val="ru-RU"/>
+        </w:rPr>
+        <w:t>Java</w:t>
+      </w:r>
+      <w:proofErr w:type="spellEnd"/>
+      <w:r>
+        <w:rPr>
+          <w:lang w:val="ru-RU"/>
+        </w:rPr>
+        <w:t xml:space="preserve"> и </w:t>
+      </w:r>
+      <w:proofErr w:type="spellStart"/>
+      <w:r>
+        <w:rPr>
+          <w:lang w:val="ru-RU"/>
+        </w:rPr>
+        <w:t>Scala</w:t>
+      </w:r>
+      <w:proofErr w:type="spellEnd"/>
+      <w:r>
+        <w:rPr>
+          <w:lang w:val="ru-RU"/>
+        </w:rPr>
+        <w:t xml:space="preserve"> являются дорогостоящими, т.к. выполняется отправка данных и структур между узлами.</w:t>
       </w:r>
     </w:p>
     <w:p>
@@ -770,352 +1090,13 @@
       <w:pPr>
         <w:pStyle w:val="Heading1"/>
         <w:rPr>
-          <w:lang w:val="ru-RU"/>
-        </w:rPr>
-      </w:pPr>
-      <w:r>
-        <w:rPr>
-          <w:lang w:val="ru-RU"/>
-        </w:rPr>
-        <w:t>Краткая теория</w:t>
-      </w:r>
-    </w:p>
-    <w:p>
-      <w:pPr>
-        <w:pStyle w:val="NoSpacing"/>
-        <w:rPr>
-          <w:lang w:val="ru-RU"/>
-        </w:rPr>
-      </w:pPr>
-      <w:r>
-        <w:rPr>
-          <w:lang w:val="ru-RU"/>
-        </w:rPr>
-        <w:tab/>
-      </w:r>
-      <w:proofErr w:type="spellStart"/>
-      <w:r>
-        <w:rPr>
-          <w:lang w:val="ru-RU"/>
-        </w:rPr>
-        <w:t>Apache</w:t>
-      </w:r>
-      <w:proofErr w:type="spellEnd"/>
-      <w:r>
-        <w:rPr>
-          <w:lang w:val="ru-RU"/>
-        </w:rPr>
-        <w:t xml:space="preserve"> </w:t>
-      </w:r>
-      <w:proofErr w:type="spellStart"/>
-      <w:r>
-        <w:rPr>
-          <w:lang w:val="ru-RU"/>
-        </w:rPr>
-        <w:t>Spark</w:t>
-      </w:r>
-      <w:proofErr w:type="spellEnd"/>
-      <w:r>
-        <w:rPr>
-          <w:lang w:val="ru-RU"/>
-        </w:rPr>
-        <w:t xml:space="preserve"> — </w:t>
-      </w:r>
-      <w:proofErr w:type="spellStart"/>
-      <w:r>
-        <w:rPr>
-          <w:lang w:val="ru-RU"/>
-        </w:rPr>
-        <w:t>фреймворк</w:t>
-      </w:r>
-      <w:proofErr w:type="spellEnd"/>
-      <w:r>
-        <w:rPr>
-          <w:lang w:val="ru-RU"/>
-        </w:rPr>
-        <w:t xml:space="preserve"> с открытым исходным кодом для реализации распределённой обработки неструктурированных и слабоструктурированных данных, входящий в экосистему проектов </w:t>
-      </w:r>
-      <w:proofErr w:type="spellStart"/>
-      <w:r>
-        <w:rPr>
-          <w:lang w:val="ru-RU"/>
-        </w:rPr>
-        <w:t>Hadoop</w:t>
-      </w:r>
-      <w:proofErr w:type="spellEnd"/>
-      <w:r>
-        <w:rPr>
-          <w:lang w:val="ru-RU"/>
-        </w:rPr>
-        <w:t xml:space="preserve">. В отличие от классического обработчика из ядра </w:t>
-      </w:r>
-      <w:proofErr w:type="spellStart"/>
-      <w:r>
-        <w:rPr>
-          <w:lang w:val="ru-RU"/>
-        </w:rPr>
-        <w:t>Hadoop</w:t>
-      </w:r>
-      <w:proofErr w:type="spellEnd"/>
-      <w:r>
-        <w:rPr>
-          <w:lang w:val="ru-RU"/>
-        </w:rPr>
-        <w:t xml:space="preserve">, реализующего двухуровневую концепцию </w:t>
-      </w:r>
-      <w:proofErr w:type="spellStart"/>
-      <w:r>
-        <w:rPr>
-          <w:lang w:val="ru-RU"/>
-        </w:rPr>
-        <w:t>MapReduce</w:t>
-      </w:r>
-      <w:proofErr w:type="spellEnd"/>
-      <w:r>
-        <w:rPr>
-          <w:lang w:val="ru-RU"/>
-        </w:rPr>
-        <w:t xml:space="preserve"> с хранением промежуточных данных на накопителях, </w:t>
-      </w:r>
-      <w:proofErr w:type="spellStart"/>
-      <w:r>
-        <w:rPr>
-          <w:lang w:val="ru-RU"/>
-        </w:rPr>
-        <w:t>Spark</w:t>
-      </w:r>
-      <w:proofErr w:type="spellEnd"/>
-      <w:r>
-        <w:rPr>
-          <w:lang w:val="ru-RU"/>
-        </w:rPr>
-        <w:t xml:space="preserve"> работает в парадигме резидентных вычислений</w:t>
-      </w:r>
-      <w:r>
-        <w:rPr>
-          <w:lang w:val="ru-RU"/>
-        </w:rPr>
-        <w:t xml:space="preserve"> </w:t>
-      </w:r>
-      <w:r>
-        <w:rPr>
-          <w:lang w:val="ru-RU"/>
-        </w:rPr>
-        <w:t>— обрабатывает данные в оперативной памяти, благодаря чему позволяет получать значительный выигрыш в скорости работы для некоторых классов задач, в частности, возможность многократного доступа к загруженным в память пользовательским данным делает библиотеку привлекательной для алгоритмов машинного обучения.</w:t>
-      </w:r>
-    </w:p>
-    <w:p>
-      <w:pPr>
-        <w:pStyle w:val="Heading2"/>
-        <w:rPr>
-          <w:lang w:val="ru-RU"/>
-        </w:rPr>
-      </w:pPr>
-    </w:p>
-    <w:p>
-      <w:pPr>
-        <w:pStyle w:val="Heading2"/>
-        <w:rPr>
-          <w:lang w:val="en-US"/>
-        </w:rPr>
-      </w:pPr>
-      <w:r>
-        <w:rPr>
-          <w:lang w:val="ru-RU"/>
-        </w:rPr>
-        <w:t xml:space="preserve">Структуры данных </w:t>
-      </w:r>
-      <w:r>
-        <w:rPr>
-          <w:lang w:val="en-US"/>
-        </w:rPr>
-        <w:t>RDD</w:t>
-      </w:r>
-    </w:p>
-    <w:p>
-      <w:pPr>
-        <w:pStyle w:val="NoSpacing"/>
-        <w:rPr>
-          <w:lang w:val="ru-RU"/>
-        </w:rPr>
-      </w:pPr>
-      <w:r>
-        <w:rPr>
-          <w:lang w:val="ru-RU"/>
-        </w:rPr>
-        <w:t xml:space="preserve"> </w:t>
-      </w:r>
-      <w:r>
-        <w:rPr>
-          <w:lang w:val="ru-RU"/>
-        </w:rPr>
-        <w:tab/>
-      </w:r>
-      <w:r>
-        <w:rPr>
-          <w:lang w:val="ru-RU"/>
-        </w:rPr>
-        <w:t xml:space="preserve">RDD – это распределенная коллекция данных, расположенных по нескольким узлам кластера, набор объектов </w:t>
-      </w:r>
-      <w:proofErr w:type="spellStart"/>
-      <w:r>
-        <w:rPr>
-          <w:lang w:val="ru-RU"/>
-        </w:rPr>
-        <w:t>Java</w:t>
-      </w:r>
-      <w:proofErr w:type="spellEnd"/>
-      <w:r>
-        <w:rPr>
-          <w:lang w:val="ru-RU"/>
-        </w:rPr>
-        <w:t xml:space="preserve"> или </w:t>
-      </w:r>
-      <w:proofErr w:type="spellStart"/>
-      <w:r>
-        <w:rPr>
-          <w:lang w:val="ru-RU"/>
-        </w:rPr>
-        <w:t>Scala</w:t>
-      </w:r>
-      <w:proofErr w:type="spellEnd"/>
-      <w:r>
-        <w:rPr>
-          <w:lang w:val="ru-RU"/>
-        </w:rPr>
-        <w:t xml:space="preserve">, представляющих данные. RDD работает со структурированными и с неструктурированные данными. Также, как </w:t>
-      </w:r>
-      <w:proofErr w:type="spellStart"/>
-      <w:r>
-        <w:rPr>
-          <w:lang w:val="ru-RU"/>
-        </w:rPr>
-        <w:t>DataFrame</w:t>
-      </w:r>
-      <w:proofErr w:type="spellEnd"/>
-      <w:r>
-        <w:rPr>
-          <w:lang w:val="ru-RU"/>
-        </w:rPr>
-        <w:t xml:space="preserve"> и </w:t>
-      </w:r>
-      <w:proofErr w:type="spellStart"/>
-      <w:r>
-        <w:rPr>
-          <w:lang w:val="ru-RU"/>
-        </w:rPr>
-        <w:t>DataSet</w:t>
-      </w:r>
-      <w:proofErr w:type="spellEnd"/>
-      <w:r>
-        <w:rPr>
-          <w:lang w:val="ru-RU"/>
-        </w:rPr>
-        <w:t>, RDD не выводит схему загруженных данных и требует от пользователя ее указания.</w:t>
-      </w:r>
-    </w:p>
-    <w:p>
-      <w:pPr>
-        <w:pStyle w:val="NoSpacing"/>
-        <w:ind w:firstLine="720"/>
-        <w:rPr>
-          <w:lang w:val="ru-RU"/>
-        </w:rPr>
-      </w:pPr>
-      <w:r>
-        <w:rPr>
-          <w:lang w:val="ru-RU"/>
-        </w:rPr>
-        <w:t xml:space="preserve">RDD-коллекция </w:t>
-      </w:r>
-      <w:proofErr w:type="spellStart"/>
-      <w:r>
-        <w:rPr>
-          <w:lang w:val="ru-RU"/>
-        </w:rPr>
-        <w:t>сериализуется</w:t>
-      </w:r>
-      <w:proofErr w:type="spellEnd"/>
-      <w:r>
-        <w:rPr>
-          <w:lang w:val="ru-RU"/>
-        </w:rPr>
-        <w:t xml:space="preserve"> каждый раз, когда </w:t>
-      </w:r>
-      <w:proofErr w:type="spellStart"/>
-      <w:r>
-        <w:rPr>
-          <w:lang w:val="ru-RU"/>
-        </w:rPr>
-        <w:t>Spark</w:t>
-      </w:r>
-      <w:proofErr w:type="spellEnd"/>
-      <w:r>
-        <w:rPr>
-          <w:lang w:val="ru-RU"/>
-        </w:rPr>
-        <w:t xml:space="preserve"> требуется распределить данные внутри кластера или записать информацию на диск. Затраты на </w:t>
-      </w:r>
-      <w:proofErr w:type="spellStart"/>
-      <w:r>
-        <w:rPr>
-          <w:lang w:val="ru-RU"/>
-        </w:rPr>
-        <w:t>сериализацию</w:t>
-      </w:r>
-      <w:proofErr w:type="spellEnd"/>
-      <w:r>
-        <w:rPr>
-          <w:lang w:val="ru-RU"/>
-        </w:rPr>
-        <w:t xml:space="preserve"> отдельных объектов </w:t>
-      </w:r>
-      <w:proofErr w:type="spellStart"/>
-      <w:r>
-        <w:rPr>
-          <w:lang w:val="ru-RU"/>
-        </w:rPr>
-        <w:t>Java</w:t>
-      </w:r>
-      <w:proofErr w:type="spellEnd"/>
-      <w:r>
-        <w:rPr>
-          <w:lang w:val="ru-RU"/>
-        </w:rPr>
-        <w:t xml:space="preserve"> и </w:t>
-      </w:r>
-      <w:proofErr w:type="spellStart"/>
-      <w:r>
-        <w:rPr>
-          <w:lang w:val="ru-RU"/>
-        </w:rPr>
-        <w:t>Scala</w:t>
-      </w:r>
-      <w:proofErr w:type="spellEnd"/>
-      <w:r>
-        <w:rPr>
-          <w:lang w:val="ru-RU"/>
-        </w:rPr>
-        <w:t xml:space="preserve"> являются дорогостоящими, т.к. выполняется отправка данных и структур между узлами.</w:t>
-      </w:r>
-    </w:p>
-    <w:p>
-      <w:pPr>
-        <w:pStyle w:val="NoSpacing"/>
-        <w:rPr>
-          <w:lang w:val="ru-RU"/>
-        </w:rPr>
-      </w:pPr>
-    </w:p>
-    <w:p>
-      <w:pPr>
-        <w:pStyle w:val="Heading1"/>
-        <w:rPr>
-          <w:lang w:val="ru-RU"/>
-        </w:rPr>
-      </w:pPr>
-      <w:r>
-        <w:rPr>
+          <w:szCs w:val="24"/>
+          <w:lang w:val="ru-RU"/>
+        </w:rPr>
+      </w:pPr>
+      <w:r>
+        <w:rPr>
+          <w:szCs w:val="24"/>
           <w:lang w:val="ru-RU"/>
         </w:rPr>
         <w:t>Ход работы</w:t>
@@ -1222,19 +1203,13 @@
         <w:rPr>
           <w:lang w:val="en-US"/>
         </w:rPr>
-        <w:t>csv</w:t>
-      </w:r>
-      <w:r>
-        <w:rPr>
-          <w:lang w:val="ru-RU"/>
-        </w:rPr>
-        <w:t xml:space="preserve">. </w:t>
-      </w:r>
-      <w:r>
-        <w:rPr>
-          <w:lang w:val="ru-RU"/>
-        </w:rPr>
-        <w:t xml:space="preserve">При сравнении исходного текста произведения со словами, которые представлены в этом файле, происходит устранение союзов, предлогов, глаголов и других лишних слов. </w:t>
+        <w:t>txt</w:t>
+      </w:r>
+      <w:r>
+        <w:rPr>
+          <w:lang w:val="ru-RU"/>
+        </w:rPr>
+        <w:t xml:space="preserve">. При сравнении исходного текста произведения со словами, которые представлены в этом файле, происходит устранение союзов, предлогов, глаголов и других лишних слов. </w:t>
       </w:r>
     </w:p>
     <w:p>
@@ -1249,7 +1224,55 @@
           <w:lang w:val="ru-RU"/>
         </w:rPr>
         <w:tab/>
-        <w:t xml:space="preserve">Затем происходит поиск 50 самых популярных и 50 самых редко используемых слов. Так, исследование показывает, что имя полное имя главного героя – Родин встречается 89 раз, в то время как уменьшительно-ласкательно – 102 раза, что показывает нам близость автора и основного героя романа. </w:t>
+        <w:t xml:space="preserve">Затем происходит поиск 50 самых популярных и 50 самых редко используемых слов. Так, исследование показывает, что имя </w:t>
+      </w:r>
+      <w:r>
+        <w:rPr>
+          <w:lang w:val="ru-RU"/>
+        </w:rPr>
+        <w:t xml:space="preserve">фамилия </w:t>
+      </w:r>
+      <w:r>
+        <w:rPr>
+          <w:lang w:val="ru-RU"/>
+        </w:rPr>
+        <w:t xml:space="preserve">главного героя – </w:t>
+      </w:r>
+      <w:r>
+        <w:rPr>
+          <w:lang w:val="ru-RU"/>
+        </w:rPr>
+        <w:t>Р</w:t>
+      </w:r>
+      <w:r>
+        <w:rPr>
+          <w:lang w:val="ru-RU"/>
+        </w:rPr>
+        <w:t>аскольников</w:t>
+      </w:r>
+      <w:r>
+        <w:rPr>
+          <w:lang w:val="ru-RU"/>
+        </w:rPr>
+        <w:t xml:space="preserve"> </w:t>
+      </w:r>
+      <w:r>
+        <w:rPr>
+          <w:lang w:val="ru-RU"/>
+        </w:rPr>
+        <w:t xml:space="preserve">встречается </w:t>
+      </w:r>
+      <w:r>
+        <w:rPr>
+          <w:lang w:val="ru-RU"/>
+        </w:rPr>
+        <w:t>563</w:t>
+      </w:r>
+      <w:r>
+        <w:rPr>
+          <w:lang w:val="ru-RU"/>
+        </w:rPr>
+        <w:t xml:space="preserve"> раз, что показывает нам близость автора и основного героя романа. </w:t>
       </w:r>
     </w:p>
     <w:p>
@@ -1269,87 +1292,968 @@
         <w:rPr>
           <w:lang w:val="ru-RU"/>
         </w:rPr>
-        <w:t>На первом рисунке приведён скриншот с примером выполнения исходного кода.</w:t>
-      </w:r>
-    </w:p>
-    <w:p>
-      <w:pPr>
-        <w:pStyle w:val="NoSpacing"/>
-        <w:jc w:val="center"/>
-        <w:rPr>
-          <w:lang w:val="ru-RU"/>
-        </w:rPr>
-      </w:pPr>
-      <w:r>
-        <w:rPr>
-          <w:noProof/>
-          <w:lang w:val="ru-RU"/>
-        </w:rPr>
-        <w:drawing>
-          <wp:inline distT="0" distB="0" distL="0" distR="0" wp14:anchorId="081D1FFA" wp14:editId="766AE80F">
-            <wp:extent cx="2109885" cy="2053771"/>
-            <wp:effectExtent l="0" t="0" r="0" b="3810"/>
-            <wp:docPr id="1" name="Picture 1"/>
-            <wp:cNvGraphicFramePr>
-              <a:graphicFrameLocks xmlns:a="http://schemas.openxmlformats.org/drawingml/2006/main" noChangeAspect="1"/>
-            </wp:cNvGraphicFramePr>
-            <a:graphic xmlns:a="http://schemas.openxmlformats.org/drawingml/2006/main">
-              <a:graphicData uri="http://schemas.openxmlformats.org/drawingml/2006/picture">
-                <pic:pic xmlns:pic="http://schemas.openxmlformats.org/drawingml/2006/picture">
-                  <pic:nvPicPr>
-                    <pic:cNvPr id="1" name="Picture 1"/>
-                    <pic:cNvPicPr/>
-                  </pic:nvPicPr>
-                  <pic:blipFill>
-                    <a:blip r:embed="rId7" cstate="print">
-                      <a:extLst>
-                        <a:ext uri="{28A0092B-C50C-407E-A947-70E740481C1C}">
-                          <a14:useLocalDpi xmlns:a14="http://schemas.microsoft.com/office/drawing/2010/main" val="0"/>
-                        </a:ext>
-                      </a:extLst>
-                    </a:blip>
-                    <a:stretch>
-                      <a:fillRect/>
-                    </a:stretch>
-                  </pic:blipFill>
-                  <pic:spPr>
-                    <a:xfrm>
-                      <a:off x="0" y="0"/>
-                      <a:ext cx="2135026" cy="2078243"/>
-                    </a:xfrm>
-                    <a:prstGeom prst="rect">
-                      <a:avLst/>
-                    </a:prstGeom>
-                  </pic:spPr>
-                </pic:pic>
-              </a:graphicData>
-            </a:graphic>
-          </wp:inline>
-        </w:drawing>
-      </w:r>
-    </w:p>
-    <w:p>
-      <w:pPr>
-        <w:pStyle w:val="NoSpacing"/>
-        <w:jc w:val="center"/>
+        <w:t>В процессе лабораторной работы был произведён поиск для 50 самых популярных и редко встречающихся слов, п</w:t>
+      </w:r>
+      <w:r>
+        <w:rPr>
+          <w:lang w:val="ru-RU"/>
+        </w:rPr>
+        <w:t>ривед</w:t>
+      </w:r>
+      <w:r>
+        <w:rPr>
+          <w:lang w:val="ru-RU"/>
+        </w:rPr>
+        <w:t>у</w:t>
+      </w:r>
+      <w:r>
+        <w:rPr>
+          <w:lang w:val="ru-RU"/>
+        </w:rPr>
+        <w:t xml:space="preserve"> пример выполняемого кода</w:t>
+      </w:r>
+      <w:r>
+        <w:rPr>
+          <w:lang w:val="ru-RU"/>
+        </w:rPr>
+        <w:t xml:space="preserve"> для пяти</w:t>
+      </w:r>
+      <w:r>
+        <w:rPr>
+          <w:lang w:val="ru-RU"/>
+        </w:rPr>
+        <w:t>:</w:t>
+      </w:r>
+    </w:p>
+    <w:p>
+      <w:pPr>
+        <w:pStyle w:val="NoSpacing"/>
+        <w:rPr>
+          <w:lang w:val="ru-RU"/>
+        </w:rPr>
+      </w:pPr>
+    </w:p>
+    <w:p>
+      <w:pPr>
+        <w:pStyle w:val="NoSpacing"/>
+        <w:rPr>
+          <w:lang w:val="ru-RU"/>
+        </w:rPr>
+        <w:sectPr>
+          <w:footerReference w:type="even" r:id="rId7"/>
+          <w:footerReference w:type="default" r:id="rId8"/>
+          <w:pgSz w:w="11906" w:h="16838"/>
+          <w:pgMar w:top="720" w:right="720" w:bottom="720" w:left="720" w:header="708" w:footer="708" w:gutter="0"/>
+          <w:cols w:space="708"/>
+          <w:titlePg/>
+          <w:docGrid w:linePitch="360"/>
+        </w:sectPr>
+      </w:pPr>
+    </w:p>
+    <w:p>
+      <w:pPr>
+        <w:pStyle w:val="NoSpacing"/>
+        <w:rPr>
+          <w:b/>
+          <w:bCs/>
+          <w:lang w:val="en-US"/>
+        </w:rPr>
+      </w:pPr>
+      <w:r>
+        <w:rPr>
+          <w:lang w:val="ru-RU"/>
+        </w:rPr>
+        <w:t xml:space="preserve"> </w:t>
+      </w:r>
+      <w:r>
+        <w:rPr>
+          <w:b/>
+          <w:bCs/>
+          <w:lang w:val="en-US"/>
+        </w:rPr>
+        <w:t xml:space="preserve">Top5 most common words: </w:t>
+      </w:r>
+    </w:p>
+    <w:p>
+      <w:pPr>
+        <w:pStyle w:val="NoSpacing"/>
+        <w:rPr>
+          <w:lang w:val="en-US"/>
+        </w:rPr>
+      </w:pPr>
+      <w:r>
+        <w:rPr>
+          <w:lang w:val="en-US"/>
+        </w:rPr>
+        <w:t>(</w:t>
+      </w:r>
+      <w:r>
+        <w:rPr>
+          <w:lang w:val="ru-RU"/>
+        </w:rPr>
+        <w:t>раскольников</w:t>
+      </w:r>
+      <w:r>
+        <w:rPr>
+          <w:lang w:val="en-US"/>
+        </w:rPr>
+        <w:t>,564)</w:t>
+      </w:r>
+    </w:p>
+    <w:p>
+      <w:pPr>
+        <w:pStyle w:val="NoSpacing"/>
+        <w:rPr>
+          <w:lang w:val="ru-RU"/>
+        </w:rPr>
+      </w:pPr>
+      <w:r>
+        <w:rPr>
+          <w:lang w:val="ru-RU"/>
+        </w:rPr>
+        <w:t>(соня,264)</w:t>
+      </w:r>
+    </w:p>
+    <w:p>
+      <w:pPr>
+        <w:pStyle w:val="NoSpacing"/>
+        <w:rPr>
+          <w:lang w:val="ru-RU"/>
+        </w:rPr>
+      </w:pPr>
+      <w:r>
+        <w:rPr>
+          <w:lang w:val="ru-RU"/>
+        </w:rPr>
+        <w:t>(разумихин,244)</w:t>
+      </w:r>
+    </w:p>
+    <w:p>
+      <w:pPr>
+        <w:pStyle w:val="NoSpacing"/>
+        <w:rPr>
+          <w:lang w:val="ru-RU"/>
+        </w:rPr>
+      </w:pPr>
+      <w:r>
+        <w:rPr>
+          <w:lang w:val="ru-RU"/>
+        </w:rPr>
+        <w:t>(петрович,208)</w:t>
+      </w:r>
+    </w:p>
+    <w:p>
+      <w:pPr>
+        <w:pStyle w:val="NoSpacing"/>
+        <w:rPr>
+          <w:lang w:val="ru-RU"/>
+        </w:rPr>
+      </w:pPr>
+      <w:r>
+        <w:rPr>
+          <w:lang w:val="ru-RU"/>
+        </w:rPr>
+        <w:t>(ивановна,174)</w:t>
+      </w:r>
+    </w:p>
+    <w:p>
+      <w:pPr>
+        <w:pStyle w:val="NoSpacing"/>
+        <w:rPr>
+          <w:lang w:val="ru-RU"/>
+        </w:rPr>
+      </w:pPr>
+    </w:p>
+    <w:p>
+      <w:pPr>
+        <w:pStyle w:val="NoSpacing"/>
+        <w:rPr>
+          <w:b/>
+          <w:bCs/>
+          <w:lang w:val="ru-RU"/>
+        </w:rPr>
+      </w:pPr>
+      <w:r>
+        <w:rPr>
+          <w:lang w:val="ru-RU"/>
+        </w:rPr>
+        <w:t xml:space="preserve"> </w:t>
+      </w:r>
+      <w:r>
+        <w:rPr>
+          <w:b/>
+          <w:bCs/>
+          <w:lang w:val="ru-RU"/>
+        </w:rPr>
+        <w:t xml:space="preserve">Top5 </w:t>
+      </w:r>
+      <w:proofErr w:type="spellStart"/>
+      <w:r>
+        <w:rPr>
+          <w:b/>
+          <w:bCs/>
+          <w:lang w:val="ru-RU"/>
+        </w:rPr>
+        <w:t>least</w:t>
+      </w:r>
+      <w:proofErr w:type="spellEnd"/>
+      <w:r>
+        <w:rPr>
+          <w:b/>
+          <w:bCs/>
+          <w:lang w:val="ru-RU"/>
+        </w:rPr>
+        <w:t xml:space="preserve"> </w:t>
+      </w:r>
+      <w:proofErr w:type="spellStart"/>
+      <w:r>
+        <w:rPr>
+          <w:b/>
+          <w:bCs/>
+          <w:lang w:val="ru-RU"/>
+        </w:rPr>
+        <w:t>common</w:t>
+      </w:r>
+      <w:proofErr w:type="spellEnd"/>
+      <w:r>
+        <w:rPr>
+          <w:b/>
+          <w:bCs/>
+          <w:lang w:val="ru-RU"/>
+        </w:rPr>
+        <w:t xml:space="preserve"> </w:t>
+      </w:r>
+      <w:proofErr w:type="spellStart"/>
+      <w:r>
+        <w:rPr>
+          <w:b/>
+          <w:bCs/>
+          <w:lang w:val="ru-RU"/>
+        </w:rPr>
+        <w:t>words</w:t>
+      </w:r>
+      <w:proofErr w:type="spellEnd"/>
+      <w:r>
+        <w:rPr>
+          <w:b/>
+          <w:bCs/>
+          <w:lang w:val="ru-RU"/>
+        </w:rPr>
+        <w:t xml:space="preserve">: </w:t>
+      </w:r>
+    </w:p>
+    <w:p>
+      <w:pPr>
+        <w:pStyle w:val="NoSpacing"/>
+        <w:rPr>
+          <w:lang w:val="ru-RU"/>
+        </w:rPr>
+      </w:pPr>
+      <w:r>
+        <w:rPr>
+          <w:lang w:val="ru-RU"/>
+        </w:rPr>
+        <w:t>(сменялись,1)</w:t>
+      </w:r>
+    </w:p>
+    <w:p>
+      <w:pPr>
+        <w:pStyle w:val="NoSpacing"/>
+        <w:rPr>
+          <w:lang w:val="ru-RU"/>
+        </w:rPr>
+      </w:pPr>
+      <w:r>
+        <w:rPr>
+          <w:lang w:val="ru-RU"/>
+        </w:rPr>
+        <w:t>(отворяль,1)</w:t>
+      </w:r>
+    </w:p>
+    <w:p>
+      <w:pPr>
+        <w:pStyle w:val="NoSpacing"/>
+        <w:rPr>
+          <w:lang w:val="ru-RU"/>
+        </w:rPr>
+      </w:pPr>
+      <w:r>
+        <w:rPr>
+          <w:lang w:val="ru-RU"/>
+        </w:rPr>
+        <w:t>(вырезай,1)</w:t>
+      </w:r>
+    </w:p>
+    <w:p>
+      <w:pPr>
+        <w:pStyle w:val="NoSpacing"/>
+        <w:rPr>
+          <w:lang w:val="ru-RU"/>
+        </w:rPr>
+      </w:pPr>
+      <w:r>
+        <w:rPr>
+          <w:lang w:val="ru-RU"/>
+        </w:rPr>
+        <w:t>(прибудут-с,1)</w:t>
+      </w:r>
+    </w:p>
+    <w:p>
+      <w:pPr>
+        <w:pStyle w:val="NoSpacing"/>
+        <w:rPr>
+          <w:lang w:val="ru-RU"/>
+        </w:rPr>
+        <w:sectPr>
+          <w:type w:val="continuous"/>
+          <w:pgSz w:w="11906" w:h="16838"/>
+          <w:pgMar w:top="720" w:right="720" w:bottom="720" w:left="720" w:header="708" w:footer="708" w:gutter="0"/>
+          <w:cols w:num="2" w:space="708"/>
+          <w:titlePg/>
+          <w:docGrid w:linePitch="360"/>
+        </w:sectPr>
+      </w:pPr>
+      <w:r>
+        <w:rPr>
+          <w:lang w:val="ru-RU"/>
+        </w:rPr>
+        <w:t>(публики,1)</w:t>
+      </w:r>
+    </w:p>
+    <w:p>
+      <w:pPr>
+        <w:pStyle w:val="NoSpacing"/>
+        <w:rPr>
+          <w:lang w:val="ru-RU"/>
+        </w:rPr>
+      </w:pPr>
+      <w:r>
+        <w:rPr>
+          <w:lang w:val="en-US"/>
+        </w:rPr>
+        <w:tab/>
+      </w:r>
+      <w:r>
+        <w:rPr>
+          <w:lang w:val="ru-RU"/>
+        </w:rPr>
+        <w:t xml:space="preserve">Для семантического поиска однокоренных слов используется </w:t>
+      </w:r>
+      <w:r>
+        <w:rPr>
+          <w:lang w:val="en-US"/>
+        </w:rPr>
+        <w:t>stemmer</w:t>
+      </w:r>
+      <w:r>
+        <w:rPr>
+          <w:lang w:val="ru-RU"/>
+        </w:rPr>
+        <w:t xml:space="preserve">, который позволяет выделять общей корень у родственных (однокоренных) слов. </w:t>
+      </w:r>
+      <w:r>
+        <w:rPr>
+          <w:lang w:val="ru-RU"/>
+        </w:rPr>
+        <w:t xml:space="preserve">Его использование характеризовано вызов метода </w:t>
+      </w:r>
+      <w:proofErr w:type="spellStart"/>
+      <w:r>
+        <w:rPr>
+          <w:lang w:val="en-US"/>
+        </w:rPr>
+        <w:t>mapPartitions</w:t>
+      </w:r>
+      <w:proofErr w:type="spellEnd"/>
+      <w:r>
+        <w:rPr>
+          <w:lang w:val="ru-RU"/>
+        </w:rPr>
+        <w:t xml:space="preserve">, который позволяет преобразовать каждый раздел исходного </w:t>
+      </w:r>
+      <w:r>
+        <w:rPr>
+          <w:lang w:val="en-US"/>
+        </w:rPr>
+        <w:t>RDD</w:t>
+      </w:r>
+      <w:r>
+        <w:rPr>
+          <w:lang w:val="ru-RU"/>
+        </w:rPr>
+        <w:t xml:space="preserve"> в результат из нескольких элементов. </w:t>
+      </w:r>
+    </w:p>
+    <w:p>
+      <w:pPr>
+        <w:pStyle w:val="NoSpacing"/>
+        <w:rPr>
+          <w:lang w:val="ru-RU"/>
+        </w:rPr>
+      </w:pPr>
+      <w:r>
+        <w:rPr>
+          <w:lang w:val="ru-RU"/>
+        </w:rPr>
+        <w:lastRenderedPageBreak/>
+        <w:tab/>
+        <w:t>В процессе лабораторной работы был произведён поиск для 50 самых популярных и редко встречающихся слов</w:t>
+      </w:r>
+      <w:r>
+        <w:rPr>
+          <w:lang w:val="ru-RU"/>
+        </w:rPr>
+        <w:t xml:space="preserve"> с использованием </w:t>
+      </w:r>
+      <w:proofErr w:type="spellStart"/>
+      <w:r>
+        <w:rPr>
+          <w:lang w:val="ru-RU"/>
+        </w:rPr>
+        <w:t>стемминга</w:t>
+      </w:r>
+      <w:proofErr w:type="spellEnd"/>
+      <w:r>
+        <w:rPr>
+          <w:lang w:val="ru-RU"/>
+        </w:rPr>
+        <w:t>, приведу пример выполняемого кода для пяти:</w:t>
+      </w:r>
+    </w:p>
+    <w:p>
+      <w:pPr>
+        <w:pStyle w:val="NoSpacing"/>
+        <w:rPr>
+          <w:lang w:val="ru-RU"/>
+        </w:rPr>
+      </w:pPr>
+    </w:p>
+    <w:p>
+      <w:pPr>
+        <w:pStyle w:val="NoSpacing"/>
+        <w:rPr>
+          <w:lang w:val="ru-RU"/>
+        </w:rPr>
+      </w:pPr>
+      <w:r>
+        <w:rPr>
+          <w:b/>
+          <w:bCs/>
+          <w:lang w:val="ru-RU"/>
+        </w:rPr>
+        <w:t xml:space="preserve"> </w:t>
+      </w:r>
+      <w:r>
+        <w:rPr>
+          <w:b/>
+          <w:bCs/>
+          <w:lang w:val="en-US"/>
+        </w:rPr>
+        <w:t>Top</w:t>
+      </w:r>
+      <w:r>
+        <w:rPr>
+          <w:b/>
+          <w:bCs/>
+          <w:lang w:val="ru-RU"/>
+        </w:rPr>
+        <w:t xml:space="preserve">5 </w:t>
+      </w:r>
+      <w:r>
+        <w:rPr>
+          <w:b/>
+          <w:bCs/>
+          <w:lang w:val="en-US"/>
+        </w:rPr>
+        <w:t>most</w:t>
+      </w:r>
+      <w:r>
+        <w:rPr>
+          <w:b/>
+          <w:bCs/>
+          <w:lang w:val="ru-RU"/>
+        </w:rPr>
+        <w:t xml:space="preserve"> </w:t>
+      </w:r>
+      <w:r>
+        <w:rPr>
+          <w:b/>
+          <w:bCs/>
+          <w:lang w:val="en-US"/>
+        </w:rPr>
+        <w:t>common</w:t>
+      </w:r>
+      <w:r>
+        <w:rPr>
+          <w:b/>
+          <w:bCs/>
+          <w:lang w:val="ru-RU"/>
+        </w:rPr>
+        <w:t xml:space="preserve"> </w:t>
+      </w:r>
+      <w:r>
+        <w:rPr>
+          <w:b/>
+          <w:bCs/>
+          <w:lang w:val="en-US"/>
+        </w:rPr>
+        <w:t>stems</w:t>
+      </w:r>
+      <w:r>
+        <w:rPr>
+          <w:lang w:val="ru-RU"/>
+        </w:rPr>
+        <w:t xml:space="preserve">: </w:t>
+      </w:r>
+    </w:p>
+    <w:p>
+      <w:pPr>
+        <w:pStyle w:val="NoSpacing"/>
+        <w:rPr>
+          <w:lang w:val="ru-RU"/>
+        </w:rPr>
+      </w:pPr>
+      <w:r>
+        <w:rPr>
+          <w:lang w:val="ru-RU"/>
+        </w:rPr>
+        <w:t>((</w:t>
+      </w:r>
+      <w:proofErr w:type="gramStart"/>
+      <w:r>
+        <w:rPr>
+          <w:lang w:val="ru-RU"/>
+        </w:rPr>
+        <w:t>пуст,</w:t>
+      </w:r>
+      <w:r>
+        <w:rPr>
+          <w:lang w:val="en-US"/>
+        </w:rPr>
+        <w:t>List</w:t>
+      </w:r>
+      <w:proofErr w:type="gramEnd"/>
+      <w:r>
+        <w:rPr>
+          <w:lang w:val="ru-RU"/>
+        </w:rPr>
+        <w:t>(пустил, пустейшем, пустите, пустила, пустят, пустую, пустая, пустили, пустой, пустейших, пустился, пусть, пустилась, пустить, пуст, пусто, пусти, пустились, пустим, пустых, пустом, пустит, пустые)),23)</w:t>
+      </w:r>
+    </w:p>
+    <w:p>
+      <w:pPr>
+        <w:pStyle w:val="NoSpacing"/>
+        <w:rPr>
+          <w:lang w:val="ru-RU"/>
+        </w:rPr>
+      </w:pPr>
+      <w:r>
+        <w:rPr>
+          <w:lang w:val="ru-RU"/>
+        </w:rPr>
+        <w:t>((</w:t>
+      </w:r>
+      <w:proofErr w:type="spellStart"/>
+      <w:proofErr w:type="gramStart"/>
+      <w:r>
+        <w:rPr>
+          <w:lang w:val="ru-RU"/>
+        </w:rPr>
+        <w:t>сдела</w:t>
+      </w:r>
+      <w:proofErr w:type="spellEnd"/>
+      <w:r>
+        <w:rPr>
+          <w:lang w:val="ru-RU"/>
+        </w:rPr>
+        <w:t>,</w:t>
+      </w:r>
+      <w:r>
+        <w:rPr>
+          <w:lang w:val="en-US"/>
+        </w:rPr>
+        <w:t>List</w:t>
+      </w:r>
+      <w:proofErr w:type="gramEnd"/>
+      <w:r>
+        <w:rPr>
+          <w:lang w:val="ru-RU"/>
+        </w:rPr>
+        <w:t>(сделал, сделано, сделала, сделаешь, сделанная, сделался, сделан, сделает, сделали, сделается, сделай, сделайте, сделав, сделать, сделалось, сделаете, сделаны, сделают, сделаться, сделались, сделаю, сделалась)),22)</w:t>
+      </w:r>
+    </w:p>
+    <w:p>
+      <w:pPr>
+        <w:pStyle w:val="NoSpacing"/>
+        <w:rPr>
+          <w:lang w:val="ru-RU"/>
+        </w:rPr>
+      </w:pPr>
+      <w:r>
+        <w:rPr>
+          <w:lang w:val="ru-RU"/>
+        </w:rPr>
+        <w:t>((</w:t>
+      </w:r>
+      <w:proofErr w:type="gramStart"/>
+      <w:r>
+        <w:rPr>
+          <w:lang w:val="ru-RU"/>
+        </w:rPr>
+        <w:t>начина,</w:t>
+      </w:r>
+      <w:r>
+        <w:rPr>
+          <w:lang w:val="en-US"/>
+        </w:rPr>
+        <w:t>List</w:t>
+      </w:r>
+      <w:proofErr w:type="gramEnd"/>
+      <w:r>
+        <w:rPr>
+          <w:lang w:val="ru-RU"/>
+        </w:rPr>
+        <w:t>(начинала, начинавший, начинало, начинающего, начинает, начинаем, начинавшаяся, начинал, начинается, начинали, начинай, начинаете, начинались, начинайте, начинавшее, начиналась, начинавшейся, начинают, начинаю, начинающий, начиналось)),21)</w:t>
+      </w:r>
+    </w:p>
+    <w:p>
+      <w:pPr>
+        <w:pStyle w:val="NoSpacing"/>
+        <w:rPr>
+          <w:lang w:val="ru-RU"/>
+        </w:rPr>
+      </w:pPr>
+      <w:r>
+        <w:rPr>
+          <w:lang w:val="ru-RU"/>
+        </w:rPr>
+        <w:t>((</w:t>
+      </w:r>
+      <w:proofErr w:type="gramStart"/>
+      <w:r>
+        <w:rPr>
+          <w:lang w:val="ru-RU"/>
+        </w:rPr>
+        <w:t>испуга,</w:t>
+      </w:r>
+      <w:r>
+        <w:rPr>
+          <w:lang w:val="en-US"/>
+        </w:rPr>
+        <w:t>List</w:t>
+      </w:r>
+      <w:proofErr w:type="gramEnd"/>
+      <w:r>
+        <w:rPr>
+          <w:lang w:val="ru-RU"/>
+        </w:rPr>
+        <w:t>(испугалась, испуганно, испугать, испугаться, испуганы, испуганные, испуганный, испугались, испуганном, испуган, испугается, испугали, испуганное, испуганным, испуганного, испугавшись, испуганной, испугался, испугал, испуганная)),20)</w:t>
+      </w:r>
+    </w:p>
+    <w:p>
+      <w:pPr>
+        <w:pStyle w:val="NoSpacing"/>
+        <w:rPr>
+          <w:lang w:val="ru-RU"/>
+        </w:rPr>
+      </w:pPr>
+      <w:r>
+        <w:rPr>
+          <w:lang w:val="ru-RU"/>
+        </w:rPr>
+        <w:t>((</w:t>
+      </w:r>
+      <w:proofErr w:type="gramStart"/>
+      <w:r>
+        <w:rPr>
+          <w:lang w:val="ru-RU"/>
+        </w:rPr>
+        <w:t>выход,</w:t>
+      </w:r>
+      <w:r>
+        <w:rPr>
+          <w:lang w:val="en-US"/>
+        </w:rPr>
+        <w:t>List</w:t>
+      </w:r>
+      <w:proofErr w:type="gramEnd"/>
+      <w:r>
+        <w:rPr>
+          <w:lang w:val="ru-RU"/>
+        </w:rPr>
+        <w:t>(выходившему, выход, выходит, выходов, выхода, выходить, выходи, выходом, выходишь, выходя, выходил, выходят, выходивших, выходе, выходили, выходу, выходившая, выходило, выходила, выходите)),20)</w:t>
+      </w:r>
+    </w:p>
+    <w:p>
+      <w:pPr>
+        <w:pStyle w:val="NoSpacing"/>
+        <w:rPr>
+          <w:lang w:val="ru-RU"/>
+        </w:rPr>
+      </w:pPr>
+    </w:p>
+    <w:p>
+      <w:pPr>
+        <w:pStyle w:val="NoSpacing"/>
+        <w:rPr>
+          <w:lang w:val="en-US"/>
+        </w:rPr>
+      </w:pPr>
+      <w:r>
+        <w:rPr>
+          <w:lang w:val="ru-RU"/>
+        </w:rPr>
+        <w:t xml:space="preserve"> </w:t>
+      </w:r>
+      <w:r>
+        <w:rPr>
+          <w:b/>
+          <w:bCs/>
+          <w:lang w:val="en-US"/>
+        </w:rPr>
+        <w:t>Top5 least common stems</w:t>
+      </w:r>
+      <w:r>
+        <w:rPr>
+          <w:lang w:val="en-US"/>
+        </w:rPr>
+        <w:t xml:space="preserve">: </w:t>
+      </w:r>
+    </w:p>
+    <w:p>
+      <w:pPr>
+        <w:pStyle w:val="NoSpacing"/>
+        <w:rPr>
+          <w:lang w:val="en-US"/>
+        </w:rPr>
+      </w:pPr>
+      <w:r>
+        <w:rPr>
+          <w:lang w:val="en-US"/>
+        </w:rPr>
+        <w:t>((</w:t>
+      </w:r>
+      <w:proofErr w:type="spellStart"/>
+      <w:proofErr w:type="gramStart"/>
+      <w:r>
+        <w:rPr>
+          <w:lang w:val="en-US"/>
+        </w:rPr>
+        <w:t>поцелу,List</w:t>
+      </w:r>
+      <w:proofErr w:type="spellEnd"/>
+      <w:proofErr w:type="gramEnd"/>
+      <w:r>
+        <w:rPr>
+          <w:lang w:val="en-US"/>
+        </w:rPr>
+        <w:t>(</w:t>
+      </w:r>
+      <w:proofErr w:type="spellStart"/>
+      <w:r>
+        <w:rPr>
+          <w:lang w:val="en-US"/>
+        </w:rPr>
+        <w:t>поцелуев</w:t>
+      </w:r>
+      <w:proofErr w:type="spellEnd"/>
+      <w:r>
+        <w:rPr>
+          <w:lang w:val="en-US"/>
+        </w:rPr>
+        <w:t>)),1)</w:t>
+      </w:r>
+    </w:p>
+    <w:p>
+      <w:pPr>
+        <w:pStyle w:val="NoSpacing"/>
+        <w:rPr>
+          <w:lang w:val="en-US"/>
+        </w:rPr>
+      </w:pPr>
+      <w:r>
+        <w:rPr>
+          <w:lang w:val="en-US"/>
+        </w:rPr>
+        <w:t>((</w:t>
+      </w:r>
+      <w:proofErr w:type="spellStart"/>
+      <w:r>
+        <w:rPr>
+          <w:lang w:val="en-US"/>
+        </w:rPr>
+        <w:t>чер</w:t>
+      </w:r>
+      <w:proofErr w:type="spellEnd"/>
+      <w:r>
+        <w:rPr>
+          <w:lang w:val="en-US"/>
+        </w:rPr>
+        <w:t>-р-</w:t>
+      </w:r>
+      <w:proofErr w:type="spellStart"/>
+      <w:proofErr w:type="gramStart"/>
+      <w:r>
+        <w:rPr>
+          <w:lang w:val="en-US"/>
+        </w:rPr>
+        <w:t>рт,List</w:t>
+      </w:r>
+      <w:proofErr w:type="spellEnd"/>
+      <w:proofErr w:type="gramEnd"/>
+      <w:r>
+        <w:rPr>
+          <w:lang w:val="en-US"/>
+        </w:rPr>
+        <w:t>(</w:t>
+      </w:r>
+      <w:proofErr w:type="spellStart"/>
+      <w:r>
+        <w:rPr>
+          <w:lang w:val="en-US"/>
+        </w:rPr>
+        <w:t>чер</w:t>
+      </w:r>
+      <w:proofErr w:type="spellEnd"/>
+      <w:r>
+        <w:rPr>
+          <w:lang w:val="en-US"/>
+        </w:rPr>
+        <w:t>-р-</w:t>
+      </w:r>
+      <w:proofErr w:type="spellStart"/>
+      <w:r>
+        <w:rPr>
+          <w:lang w:val="en-US"/>
+        </w:rPr>
+        <w:t>рт</w:t>
+      </w:r>
+      <w:proofErr w:type="spellEnd"/>
+      <w:r>
+        <w:rPr>
+          <w:lang w:val="en-US"/>
+        </w:rPr>
+        <w:t>)),1)</w:t>
+      </w:r>
+    </w:p>
+    <w:p>
+      <w:pPr>
+        <w:pStyle w:val="NoSpacing"/>
+        <w:rPr>
+          <w:lang w:val="ru-RU"/>
+        </w:rPr>
+      </w:pPr>
+      <w:r>
+        <w:rPr>
+          <w:lang w:val="ru-RU"/>
+        </w:rPr>
+        <w:t>((</w:t>
+      </w:r>
+      <w:proofErr w:type="gramStart"/>
+      <w:r>
+        <w:rPr>
+          <w:lang w:val="ru-RU"/>
+        </w:rPr>
+        <w:t>наклепа,</w:t>
+      </w:r>
+      <w:r>
+        <w:rPr>
+          <w:lang w:val="en-US"/>
+        </w:rPr>
+        <w:t>List</w:t>
+      </w:r>
+      <w:proofErr w:type="gramEnd"/>
+      <w:r>
+        <w:rPr>
+          <w:lang w:val="ru-RU"/>
+        </w:rPr>
+        <w:t>(наклепал)),1)</w:t>
+      </w:r>
+    </w:p>
+    <w:p>
+      <w:pPr>
+        <w:pStyle w:val="NoSpacing"/>
+        <w:rPr>
+          <w:lang w:val="ru-RU"/>
+        </w:rPr>
+      </w:pPr>
+      <w:r>
+        <w:rPr>
+          <w:lang w:val="ru-RU"/>
+        </w:rPr>
+        <w:t>((прибудут-</w:t>
+      </w:r>
+      <w:proofErr w:type="gramStart"/>
+      <w:r>
+        <w:rPr>
+          <w:lang w:val="ru-RU"/>
+        </w:rPr>
+        <w:t>с,</w:t>
+      </w:r>
+      <w:r>
+        <w:rPr>
+          <w:lang w:val="en-US"/>
+        </w:rPr>
+        <w:t>List</w:t>
+      </w:r>
+      <w:proofErr w:type="gramEnd"/>
+      <w:r>
+        <w:rPr>
+          <w:lang w:val="ru-RU"/>
+        </w:rPr>
+        <w:t>(прибудут-с)),1)</w:t>
+      </w:r>
+    </w:p>
+    <w:p>
+      <w:pPr>
+        <w:pStyle w:val="NoSpacing"/>
         <w:rPr>
           <w:rFonts w:asciiTheme="majorHAnsi" w:eastAsiaTheme="majorEastAsia" w:hAnsiTheme="majorHAnsi" w:cstheme="majorBidi"/>
           <w:b/>
-          <w:szCs w:val="32"/>
-          <w:lang w:val="ru-RU"/>
-        </w:rPr>
-      </w:pPr>
-      <w:r>
-        <w:rPr>
-          <w:lang w:val="ru-RU"/>
-        </w:rPr>
-        <w:t>Рисунок 1. Топ 50 мало встречающихся сло</w:t>
-      </w:r>
-      <w:r>
-        <w:rPr>
-          <w:lang w:val="ru-RU"/>
-        </w:rPr>
-        <w:t>в</w:t>
+          <w:lang w:val="ru-RU"/>
+        </w:rPr>
+      </w:pPr>
+      <w:r>
+        <w:rPr>
+          <w:lang w:val="en-US"/>
+        </w:rPr>
+        <w:t>((</w:t>
+      </w:r>
+      <w:proofErr w:type="spellStart"/>
+      <w:proofErr w:type="gramStart"/>
+      <w:r>
+        <w:rPr>
+          <w:lang w:val="en-US"/>
+        </w:rPr>
+        <w:t>примыка,List</w:t>
+      </w:r>
+      <w:proofErr w:type="spellEnd"/>
+      <w:proofErr w:type="gramEnd"/>
+      <w:r>
+        <w:rPr>
+          <w:lang w:val="en-US"/>
+        </w:rPr>
+        <w:t>(</w:t>
+      </w:r>
+      <w:proofErr w:type="spellStart"/>
+      <w:r>
+        <w:rPr>
+          <w:lang w:val="en-US"/>
+        </w:rPr>
+        <w:t>примыкавшей</w:t>
+      </w:r>
+      <w:proofErr w:type="spellEnd"/>
+      <w:r>
+        <w:rPr>
+          <w:lang w:val="en-US"/>
+        </w:rPr>
+        <w:t>)),1)</w:t>
+      </w:r>
+      <w:r>
+        <w:rPr>
+          <w:lang w:val="en-US"/>
+        </w:rPr>
+        <w:t xml:space="preserve"> </w:t>
       </w:r>
       <w:r>
         <w:rPr>
@@ -1362,11 +2266,13 @@
       <w:pPr>
         <w:pStyle w:val="Heading1"/>
         <w:rPr>
-          <w:lang w:val="ru-RU"/>
-        </w:rPr>
-      </w:pPr>
-      <w:r>
-        <w:rPr>
+          <w:szCs w:val="24"/>
+          <w:lang w:val="en-US"/>
+        </w:rPr>
+      </w:pPr>
+      <w:r>
+        <w:rPr>
+          <w:szCs w:val="24"/>
           <w:lang w:val="ru-RU"/>
         </w:rPr>
         <w:lastRenderedPageBreak/>
@@ -1374,12 +2280,14 @@
       </w:r>
       <w:r>
         <w:rPr>
-          <w:lang w:val="ru-RU"/>
+          <w:szCs w:val="24"/>
+          <w:lang w:val="en-US"/>
         </w:rPr>
         <w:t xml:space="preserve"> </w:t>
       </w:r>
       <w:r>
         <w:rPr>
+          <w:szCs w:val="24"/>
           <w:lang w:val="ru-RU"/>
         </w:rPr>
         <w:t>кода</w:t>
@@ -1387,270 +2295,563 @@
     </w:p>
     <w:p>
       <w:pPr>
-        <w:pStyle w:val="NoSpacing"/>
         <w:jc w:val="left"/>
-      </w:pPr>
-      <w:r>
+        <w:rPr>
+          <w:rFonts w:asciiTheme="minorHAnsi" w:hAnsiTheme="minorHAnsi" w:cstheme="minorHAnsi"/>
+          <w:sz w:val="24"/>
+        </w:rPr>
+      </w:pPr>
+      <w:r>
+        <w:rPr>
+          <w:rFonts w:asciiTheme="minorHAnsi" w:hAnsiTheme="minorHAnsi" w:cstheme="minorHAnsi"/>
+          <w:sz w:val="24"/>
+        </w:rPr>
         <w:t>package LabTwo</w:t>
       </w:r>
       <w:r>
-        <w:br/>
-      </w:r>
-      <w:r>
+        <w:rPr>
+          <w:rFonts w:asciiTheme="minorHAnsi" w:hAnsiTheme="minorHAnsi" w:cstheme="minorHAnsi"/>
+          <w:sz w:val="24"/>
+        </w:rPr>
+        <w:br/>
+      </w:r>
+      <w:r>
+        <w:rPr>
+          <w:rFonts w:asciiTheme="minorHAnsi" w:hAnsiTheme="minorHAnsi" w:cstheme="minorHAnsi"/>
+          <w:sz w:val="24"/>
+        </w:rPr>
         <w:br/>
         <w:t>import org.apache.log4j.Level.WARN</w:t>
       </w:r>
       <w:r>
+        <w:rPr>
+          <w:rFonts w:asciiTheme="minorHAnsi" w:hAnsiTheme="minorHAnsi" w:cstheme="minorHAnsi"/>
+          <w:sz w:val="24"/>
+        </w:rPr>
         <w:br/>
         <w:t>import org.apache.log4j.LogManager</w:t>
       </w:r>
       <w:r>
-        <w:br/>
-        <w:t>import org.apache.spark.broadcast.Broadcast</w:t>
-      </w:r>
-      <w:r>
+        <w:rPr>
+          <w:rFonts w:asciiTheme="minorHAnsi" w:hAnsiTheme="minorHAnsi" w:cstheme="minorHAnsi"/>
+          <w:sz w:val="24"/>
+        </w:rPr>
         <w:br/>
         <w:t>import org.apache.spark.rdd.RDD</w:t>
       </w:r>
       <w:r>
+        <w:rPr>
+          <w:rFonts w:asciiTheme="minorHAnsi" w:hAnsiTheme="minorHAnsi" w:cstheme="minorHAnsi"/>
+          <w:sz w:val="24"/>
+        </w:rPr>
         <w:br/>
         <w:t>import org.apache.spark.{SparkConf, SparkContext}</w:t>
       </w:r>
       <w:r>
-        <w:br/>
-      </w:r>
-      <w:r>
+        <w:rPr>
+          <w:rFonts w:asciiTheme="minorHAnsi" w:hAnsiTheme="minorHAnsi" w:cstheme="minorHAnsi"/>
+          <w:sz w:val="24"/>
+        </w:rPr>
+        <w:br/>
+        <w:t>import org.tartarus.snowball.ext.russianStemmer</w:t>
+      </w:r>
+      <w:r>
+        <w:rPr>
+          <w:rFonts w:asciiTheme="minorHAnsi" w:hAnsiTheme="minorHAnsi" w:cstheme="minorHAnsi"/>
+          <w:sz w:val="24"/>
+        </w:rPr>
+        <w:br/>
+      </w:r>
+      <w:r>
+        <w:rPr>
+          <w:rFonts w:asciiTheme="minorHAnsi" w:hAnsiTheme="minorHAnsi" w:cstheme="minorHAnsi"/>
+          <w:sz w:val="24"/>
+        </w:rPr>
         <w:br/>
         <w:t>object LabTwo {</w:t>
       </w:r>
       <w:r>
-        <w:br/>
-        <w:t xml:space="preserve">  val PATH: String = "src/main/scala/LabTwo"</w:t>
-      </w:r>
-      <w:r>
+        <w:rPr>
+          <w:rFonts w:asciiTheme="minorHAnsi" w:hAnsiTheme="minorHAnsi" w:cstheme="minorHAnsi"/>
+          <w:sz w:val="24"/>
+        </w:rPr>
+        <w:br/>
+        <w:t xml:space="preserve">  val PATH: String = "src/main/data"</w:t>
+      </w:r>
+      <w:r>
+        <w:rPr>
+          <w:rFonts w:asciiTheme="minorHAnsi" w:hAnsiTheme="minorHAnsi" w:cstheme="minorHAnsi"/>
+          <w:sz w:val="24"/>
+        </w:rPr>
         <w:br/>
         <w:t xml:space="preserve">  val NODES: Int = 3</w:t>
       </w:r>
       <w:r>
-        <w:br/>
-      </w:r>
-      <w:r>
+        <w:rPr>
+          <w:rFonts w:asciiTheme="minorHAnsi" w:hAnsiTheme="minorHAnsi" w:cstheme="minorHAnsi"/>
+          <w:sz w:val="24"/>
+        </w:rPr>
+        <w:br/>
+      </w:r>
+      <w:r>
+        <w:rPr>
+          <w:rFonts w:asciiTheme="minorHAnsi" w:hAnsiTheme="minorHAnsi" w:cstheme="minorHAnsi"/>
+          <w:sz w:val="24"/>
+        </w:rPr>
         <w:br/>
         <w:t xml:space="preserve">  def main(args: Array[String]): Unit = {</w:t>
       </w:r>
       <w:r>
+        <w:rPr>
+          <w:rFonts w:asciiTheme="minorHAnsi" w:hAnsiTheme="minorHAnsi" w:cstheme="minorHAnsi"/>
+          <w:sz w:val="24"/>
+        </w:rPr>
         <w:br/>
         <w:t xml:space="preserve">    val conf: SparkConf = new SparkConf().setAppName("Lab2").setMaster(s"local[$NODES]")</w:t>
       </w:r>
       <w:r>
-        <w:br/>
-        <w:t xml:space="preserve">    val context: SparkContext = new SparkContext(conf)</w:t>
-      </w:r>
-      <w:r>
+        <w:rPr>
+          <w:rFonts w:asciiTheme="minorHAnsi" w:hAnsiTheme="minorHAnsi" w:cstheme="minorHAnsi"/>
+          <w:sz w:val="24"/>
+        </w:rPr>
+        <w:br/>
+        <w:t xml:space="preserve">    val sc: SparkContext = new SparkContext(conf)</w:t>
+      </w:r>
+      <w:r>
+        <w:rPr>
+          <w:rFonts w:asciiTheme="minorHAnsi" w:hAnsiTheme="minorHAnsi" w:cstheme="minorHAnsi"/>
+          <w:sz w:val="24"/>
+        </w:rPr>
         <w:br/>
         <w:t xml:space="preserve">    LogManager.getRootLogger.setLevel(WARN)</w:t>
       </w:r>
       <w:r>
-        <w:br/>
-      </w:r>
-      <w:r>
-        <w:br/>
-        <w:t xml:space="preserve">    val input: RDD[String] = parse(context)</w:t>
-      </w:r>
-      <w:r>
-        <w:br/>
-        <w:t xml:space="preserve">    val stopWordsInput: RDD[String] = context.textFile(s"$PATH/stop.csv")</w:t>
-      </w:r>
-      <w:r>
-        <w:br/>
-        <w:t xml:space="preserve">    val text: RDD[String] = stop(context, input, stopWordsInput)</w:t>
-      </w:r>
-      <w:r>
-        <w:br/>
-      </w:r>
-      <w:r>
-        <w:br/>
-        <w:t xml:space="preserve">    val most: RDD[(Int, String)] = common(context, text, ascending = false)</w:t>
-      </w:r>
-      <w:r>
-        <w:br/>
-        <w:t xml:space="preserve">    val least: RDD[(Int, String)] = common(context, text, ascending = true)</w:t>
-      </w:r>
-      <w:r>
-        <w:br/>
-      </w:r>
-      <w:r>
-        <w:br/>
-        <w:t xml:space="preserve">    println("Top50 most common words: ")</w:t>
-      </w:r>
-      <w:r>
+        <w:rPr>
+          <w:rFonts w:asciiTheme="minorHAnsi" w:hAnsiTheme="minorHAnsi" w:cstheme="minorHAnsi"/>
+          <w:sz w:val="24"/>
+        </w:rPr>
+        <w:br/>
+      </w:r>
+      <w:r>
+        <w:rPr>
+          <w:rFonts w:asciiTheme="minorHAnsi" w:hAnsiTheme="minorHAnsi" w:cstheme="minorHAnsi"/>
+          <w:sz w:val="24"/>
+        </w:rPr>
+        <w:br/>
+        <w:t xml:space="preserve">    val book: RDD[String] = sc.textFile(s"$PATH/var.txt")</w:t>
+      </w:r>
+      <w:r>
+        <w:rPr>
+          <w:rFonts w:asciiTheme="minorHAnsi" w:hAnsiTheme="minorHAnsi" w:cstheme="minorHAnsi"/>
+          <w:sz w:val="24"/>
+        </w:rPr>
+        <w:br/>
+        <w:t xml:space="preserve">    val stop: Array[String] = sc.textFile(s"$PATH/stop.txt").collect()</w:t>
+      </w:r>
+      <w:r>
+        <w:rPr>
+          <w:rFonts w:asciiTheme="minorHAnsi" w:hAnsiTheme="minorHAnsi" w:cstheme="minorHAnsi"/>
+          <w:sz w:val="24"/>
+        </w:rPr>
+        <w:br/>
+        <w:t xml:space="preserve">    val text: RDD[(String, Int)] = parse(book = book, stop = stop)</w:t>
+      </w:r>
+      <w:r>
+        <w:rPr>
+          <w:rFonts w:asciiTheme="minorHAnsi" w:hAnsiTheme="minorHAnsi" w:cstheme="minorHAnsi"/>
+          <w:sz w:val="24"/>
+        </w:rPr>
+        <w:br/>
+      </w:r>
+      <w:r>
+        <w:rPr>
+          <w:rFonts w:asciiTheme="minorHAnsi" w:hAnsiTheme="minorHAnsi" w:cstheme="minorHAnsi"/>
+          <w:sz w:val="24"/>
+        </w:rPr>
+        <w:br/>
+        <w:t xml:space="preserve">    println("\n Top50 most common words: ")</w:t>
+      </w:r>
+      <w:r>
+        <w:rPr>
+          <w:rFonts w:asciiTheme="minorHAnsi" w:hAnsiTheme="minorHAnsi" w:cstheme="minorHAnsi"/>
+          <w:sz w:val="24"/>
+        </w:rPr>
+        <w:br/>
+        <w:t xml:space="preserve">    val most: Array[(String, Int)] = popular(text = text, ascending = false)</w:t>
+      </w:r>
+      <w:r>
+        <w:rPr>
+          <w:rFonts w:asciiTheme="minorHAnsi" w:hAnsiTheme="minorHAnsi" w:cstheme="minorHAnsi"/>
+          <w:sz w:val="24"/>
+        </w:rPr>
         <w:br/>
         <w:t xml:space="preserve">    most.foreach(println)</w:t>
       </w:r>
       <w:r>
-        <w:br/>
-        <w:t xml:space="preserve">    println("\nTop50 least common words: ")</w:t>
-      </w:r>
-      <w:r>
+        <w:rPr>
+          <w:rFonts w:asciiTheme="minorHAnsi" w:hAnsiTheme="minorHAnsi" w:cstheme="minorHAnsi"/>
+          <w:sz w:val="24"/>
+        </w:rPr>
+        <w:br/>
+      </w:r>
+      <w:r>
+        <w:rPr>
+          <w:rFonts w:asciiTheme="minorHAnsi" w:hAnsiTheme="minorHAnsi" w:cstheme="minorHAnsi"/>
+          <w:sz w:val="24"/>
+        </w:rPr>
+        <w:br/>
+        <w:t xml:space="preserve">    println("\n Top50 least common words: ")</w:t>
+      </w:r>
+      <w:r>
+        <w:rPr>
+          <w:rFonts w:asciiTheme="minorHAnsi" w:hAnsiTheme="minorHAnsi" w:cstheme="minorHAnsi"/>
+          <w:sz w:val="24"/>
+        </w:rPr>
+        <w:br/>
+        <w:t xml:space="preserve">    val least: Array[(String, Int)] = popular(text = text, ascending = true)</w:t>
+      </w:r>
+      <w:r>
+        <w:rPr>
+          <w:rFonts w:asciiTheme="minorHAnsi" w:hAnsiTheme="minorHAnsi" w:cstheme="minorHAnsi"/>
+          <w:sz w:val="24"/>
+        </w:rPr>
         <w:br/>
         <w:t xml:space="preserve">    least.foreach(println)</w:t>
       </w:r>
       <w:r>
+        <w:rPr>
+          <w:rFonts w:asciiTheme="minorHAnsi" w:hAnsiTheme="minorHAnsi" w:cstheme="minorHAnsi"/>
+          <w:sz w:val="24"/>
+        </w:rPr>
+        <w:br/>
+      </w:r>
+      <w:r>
+        <w:rPr>
+          <w:rFonts w:asciiTheme="minorHAnsi" w:hAnsiTheme="minorHAnsi" w:cstheme="minorHAnsi"/>
+          <w:sz w:val="24"/>
+        </w:rPr>
+        <w:br/>
+        <w:t xml:space="preserve">    val stemmed: RDD[((String, Iterable[String]), Int)] = text</w:t>
+      </w:r>
+      <w:r>
+        <w:rPr>
+          <w:rFonts w:asciiTheme="minorHAnsi" w:hAnsiTheme="minorHAnsi" w:cstheme="minorHAnsi"/>
+          <w:sz w:val="24"/>
+        </w:rPr>
+        <w:br/>
+        <w:t xml:space="preserve">      .mapPartitions(stemming)</w:t>
+      </w:r>
+      <w:r>
+        <w:rPr>
+          <w:rFonts w:asciiTheme="minorHAnsi" w:hAnsiTheme="minorHAnsi" w:cstheme="minorHAnsi"/>
+          <w:sz w:val="24"/>
+        </w:rPr>
+        <w:br/>
+        <w:t xml:space="preserve">      .groupBy(_._2)</w:t>
+      </w:r>
+      <w:r>
+        <w:rPr>
+          <w:rFonts w:asciiTheme="minorHAnsi" w:hAnsiTheme="minorHAnsi" w:cstheme="minorHAnsi"/>
+          <w:sz w:val="24"/>
+        </w:rPr>
+        <w:br/>
+        <w:t xml:space="preserve">      .map(w =&gt; (w._1, w._2.map(_._1._1)) -&gt; w._2.size)</w:t>
+      </w:r>
+      <w:r>
+        <w:rPr>
+          <w:rFonts w:asciiTheme="minorHAnsi" w:hAnsiTheme="minorHAnsi" w:cstheme="minorHAnsi"/>
+          <w:sz w:val="24"/>
+        </w:rPr>
+        <w:br/>
+      </w:r>
+      <w:r>
+        <w:rPr>
+          <w:rFonts w:asciiTheme="minorHAnsi" w:hAnsiTheme="minorHAnsi" w:cstheme="minorHAnsi"/>
+          <w:sz w:val="24"/>
+        </w:rPr>
+        <w:br/>
+        <w:t xml:space="preserve">    println("\n Top50 most common stems: ")</w:t>
+      </w:r>
+      <w:r>
+        <w:rPr>
+          <w:rFonts w:asciiTheme="minorHAnsi" w:hAnsiTheme="minorHAnsi" w:cstheme="minorHAnsi"/>
+          <w:sz w:val="24"/>
+        </w:rPr>
+        <w:br/>
+        <w:t xml:space="preserve">    val mostStemmed: Array[((String, Iterable[String]), Int)] = stemmed</w:t>
+      </w:r>
+      <w:r>
+        <w:rPr>
+          <w:rFonts w:asciiTheme="minorHAnsi" w:hAnsiTheme="minorHAnsi" w:cstheme="minorHAnsi"/>
+          <w:sz w:val="24"/>
+        </w:rPr>
+        <w:br/>
+        <w:t xml:space="preserve">      .sortBy(_._2, ascending = false)</w:t>
+      </w:r>
+      <w:r>
+        <w:rPr>
+          <w:rFonts w:asciiTheme="minorHAnsi" w:hAnsiTheme="minorHAnsi" w:cstheme="minorHAnsi"/>
+          <w:sz w:val="24"/>
+        </w:rPr>
+        <w:br/>
+        <w:t xml:space="preserve">      .take(5)</w:t>
+      </w:r>
+      <w:r>
+        <w:rPr>
+          <w:rFonts w:asciiTheme="minorHAnsi" w:hAnsiTheme="minorHAnsi" w:cstheme="minorHAnsi"/>
+          <w:sz w:val="24"/>
+        </w:rPr>
+        <w:br/>
+        <w:t xml:space="preserve">    mostStemmed.foreach(println)</w:t>
+      </w:r>
+      <w:r>
+        <w:rPr>
+          <w:rFonts w:asciiTheme="minorHAnsi" w:hAnsiTheme="minorHAnsi" w:cstheme="minorHAnsi"/>
+          <w:sz w:val="24"/>
+        </w:rPr>
+        <w:br/>
+      </w:r>
+      <w:r>
+        <w:rPr>
+          <w:rFonts w:asciiTheme="minorHAnsi" w:hAnsiTheme="minorHAnsi" w:cstheme="minorHAnsi"/>
+          <w:sz w:val="24"/>
+        </w:rPr>
+        <w:br/>
+        <w:t xml:space="preserve">    println("\n Top50 least common stems: ")</w:t>
+      </w:r>
+      <w:r>
+        <w:rPr>
+          <w:rFonts w:asciiTheme="minorHAnsi" w:hAnsiTheme="minorHAnsi" w:cstheme="minorHAnsi"/>
+          <w:sz w:val="24"/>
+        </w:rPr>
+        <w:br/>
+        <w:t xml:space="preserve">    val leastStemmed: Array[((String, Iterable[String]), Int)] = stemmed</w:t>
+      </w:r>
+      <w:r>
+        <w:rPr>
+          <w:rFonts w:asciiTheme="minorHAnsi" w:hAnsiTheme="minorHAnsi" w:cstheme="minorHAnsi"/>
+          <w:sz w:val="24"/>
+        </w:rPr>
+        <w:br/>
+        <w:t xml:space="preserve">      .sortBy(_._2, ascending = true)</w:t>
+      </w:r>
+      <w:r>
+        <w:rPr>
+          <w:rFonts w:asciiTheme="minorHAnsi" w:hAnsiTheme="minorHAnsi" w:cstheme="minorHAnsi"/>
+          <w:sz w:val="24"/>
+        </w:rPr>
+        <w:br/>
+        <w:t xml:space="preserve">      .take(5)</w:t>
+      </w:r>
+      <w:r>
+        <w:rPr>
+          <w:rFonts w:asciiTheme="minorHAnsi" w:hAnsiTheme="minorHAnsi" w:cstheme="minorHAnsi"/>
+          <w:sz w:val="24"/>
+        </w:rPr>
+        <w:br/>
+        <w:t xml:space="preserve">    leastStemmed.foreach(println)</w:t>
+      </w:r>
+      <w:r>
+        <w:rPr>
+          <w:rFonts w:asciiTheme="minorHAnsi" w:hAnsiTheme="minorHAnsi" w:cstheme="minorHAnsi"/>
+          <w:sz w:val="24"/>
+        </w:rPr>
         <w:br/>
         <w:t xml:space="preserve">  }</w:t>
       </w:r>
       <w:r>
-        <w:br/>
-      </w:r>
-      <w:r>
-        <w:br/>
-        <w:t xml:space="preserve">  private def parse(sc: SparkContext): RDD[String] = {</w:t>
-      </w:r>
-      <w:r>
-        <w:br/>
-        <w:t xml:space="preserve">    sc.textFile(s"$PATH/var.txt")</w:t>
-      </w:r>
-      <w:r>
-        <w:br/>
-        <w:t xml:space="preserve">      .map(_.toLowerCase())</w:t>
-      </w:r>
-      <w:r>
-        <w:br/>
-        <w:t xml:space="preserve">      .map(_.replaceAll(",", ""))</w:t>
-      </w:r>
-      <w:r>
-        <w:br/>
-        <w:t xml:space="preserve">      .map(_.replaceAll("\\.", ""))</w:t>
-      </w:r>
-      <w:r>
-        <w:br/>
-        <w:t xml:space="preserve">      .map(_.replaceAll("!", ""))</w:t>
-      </w:r>
-      <w:r>
-        <w:br/>
-        <w:t xml:space="preserve">      .map(_.replaceAll("\\?", ""))</w:t>
-      </w:r>
-      <w:r>
-        <w:br/>
-        <w:t xml:space="preserve">      .map(_.replaceAll(";", ""))</w:t>
-      </w:r>
-      <w:r>
-        <w:br/>
-        <w:t xml:space="preserve">      .map(_.replaceAll("\"", ""))</w:t>
-      </w:r>
-      <w:r>
+        <w:rPr>
+          <w:rFonts w:asciiTheme="minorHAnsi" w:hAnsiTheme="minorHAnsi" w:cstheme="minorHAnsi"/>
+          <w:sz w:val="24"/>
+        </w:rPr>
+        <w:br/>
+      </w:r>
+      <w:r>
+        <w:rPr>
+          <w:rFonts w:asciiTheme="minorHAnsi" w:hAnsiTheme="minorHAnsi" w:cstheme="minorHAnsi"/>
+          <w:sz w:val="24"/>
+        </w:rPr>
+        <w:br/>
+        <w:t xml:space="preserve">  private def stemming(iter: Iterator[(String, Int)]): Iterator[((String, Int), String)] = {</w:t>
+      </w:r>
+      <w:r>
+        <w:rPr>
+          <w:rFonts w:asciiTheme="minorHAnsi" w:hAnsiTheme="minorHAnsi" w:cstheme="minorHAnsi"/>
+          <w:sz w:val="24"/>
+        </w:rPr>
+        <w:br/>
+        <w:t xml:space="preserve">    val stemmer: russianStemmer = new russianStemmer</w:t>
+      </w:r>
+      <w:r>
+        <w:rPr>
+          <w:rFonts w:asciiTheme="minorHAnsi" w:hAnsiTheme="minorHAnsi" w:cstheme="minorHAnsi"/>
+          <w:sz w:val="24"/>
+        </w:rPr>
+        <w:br/>
+        <w:t xml:space="preserve">    iter.map(w =&gt; (w._1, 1) -&gt; {</w:t>
+      </w:r>
+      <w:r>
+        <w:rPr>
+          <w:rFonts w:asciiTheme="minorHAnsi" w:hAnsiTheme="minorHAnsi" w:cstheme="minorHAnsi"/>
+          <w:sz w:val="24"/>
+        </w:rPr>
+        <w:br/>
+      </w:r>
+      <w:r>
+        <w:rPr>
+          <w:rFonts w:asciiTheme="minorHAnsi" w:hAnsiTheme="minorHAnsi" w:cstheme="minorHAnsi"/>
+          <w:sz w:val="24"/>
+        </w:rPr>
+        <w:lastRenderedPageBreak/>
+        <w:t xml:space="preserve">      stemmer.setCurrent(w._1)</w:t>
+      </w:r>
+      <w:r>
+        <w:rPr>
+          <w:rFonts w:asciiTheme="minorHAnsi" w:hAnsiTheme="minorHAnsi" w:cstheme="minorHAnsi"/>
+          <w:sz w:val="24"/>
+        </w:rPr>
+        <w:br/>
+        <w:t xml:space="preserve">      stemmer.stem</w:t>
+      </w:r>
+      <w:r>
+        <w:rPr>
+          <w:rFonts w:asciiTheme="minorHAnsi" w:hAnsiTheme="minorHAnsi" w:cstheme="minorHAnsi"/>
+          <w:sz w:val="24"/>
+        </w:rPr>
+        <w:br/>
+        <w:t xml:space="preserve">      stemmer.getCurrent</w:t>
+      </w:r>
+      <w:r>
+        <w:rPr>
+          <w:rFonts w:asciiTheme="minorHAnsi" w:hAnsiTheme="minorHAnsi" w:cstheme="minorHAnsi"/>
+          <w:sz w:val="24"/>
+        </w:rPr>
+        <w:br/>
+        <w:t xml:space="preserve">    })</w:t>
+      </w:r>
+      <w:r>
+        <w:rPr>
+          <w:rFonts w:asciiTheme="minorHAnsi" w:hAnsiTheme="minorHAnsi" w:cstheme="minorHAnsi"/>
+          <w:sz w:val="24"/>
+        </w:rPr>
         <w:br/>
         <w:t xml:space="preserve">  }</w:t>
       </w:r>
       <w:r>
-        <w:br/>
-      </w:r>
-      <w:r>
-        <w:br/>
-        <w:t xml:space="preserve">  private def stop(sc: SparkContext, input: RDD[String], stopWordsInput: RDD[String]): RDD[String] = {</w:t>
-      </w:r>
-      <w:r>
-        <w:br/>
-        <w:t xml:space="preserve">    // Flatten, collect, and broadcast.</w:t>
-      </w:r>
-      <w:r>
-        <w:br/>
-        <w:t xml:space="preserve">    val stopWords: RDD[String] = stopWordsInput.flatMap(x =&gt; x.split("\n")).map(_.trim)</w:t>
-      </w:r>
-      <w:r>
-        <w:br/>
-        <w:t xml:space="preserve">    val broadcastStopWords: Broadcast[Set[String]] = sc.broadcast(stopWords.collect.toSet)</w:t>
-      </w:r>
-      <w:r>
-        <w:br/>
-      </w:r>
-      <w:r>
-        <w:br/>
-        <w:t xml:space="preserve">    // Split using a regular expression that extracts words</w:t>
-      </w:r>
-      <w:r>
-        <w:br/>
-        <w:t xml:space="preserve">    val wordsWithStopWords: RDD[String] = input.flatMap(x =&gt; x.split(" "))</w:t>
-      </w:r>
-      <w:r>
-        <w:br/>
-        <w:t xml:space="preserve">    wordsWithStopWords.filter(!broadcastStopWords.value.contains(_))</w:t>
-      </w:r>
-      <w:r>
+        <w:rPr>
+          <w:rFonts w:asciiTheme="minorHAnsi" w:hAnsiTheme="minorHAnsi" w:cstheme="minorHAnsi"/>
+          <w:sz w:val="24"/>
+        </w:rPr>
+        <w:br/>
+      </w:r>
+      <w:r>
+        <w:rPr>
+          <w:rFonts w:asciiTheme="minorHAnsi" w:hAnsiTheme="minorHAnsi" w:cstheme="minorHAnsi"/>
+          <w:sz w:val="24"/>
+        </w:rPr>
+        <w:br/>
+        <w:t xml:space="preserve">  private def popular(text: RDD[(String, Int)], ascending: Boolean): Array[(String, Int)] = {</w:t>
+      </w:r>
+      <w:r>
+        <w:rPr>
+          <w:rFonts w:asciiTheme="minorHAnsi" w:hAnsiTheme="minorHAnsi" w:cstheme="minorHAnsi"/>
+          <w:sz w:val="24"/>
+        </w:rPr>
+        <w:br/>
+        <w:t xml:space="preserve">    text.sortBy(_._2, ascending = ascending).take(num = 5)</w:t>
+      </w:r>
+      <w:r>
+        <w:rPr>
+          <w:rFonts w:asciiTheme="minorHAnsi" w:hAnsiTheme="minorHAnsi" w:cstheme="minorHAnsi"/>
+          <w:sz w:val="24"/>
+        </w:rPr>
         <w:br/>
         <w:t xml:space="preserve">  }</w:t>
       </w:r>
       <w:r>
-        <w:br/>
-      </w:r>
-      <w:r>
-        <w:lastRenderedPageBreak/>
-        <w:br/>
-        <w:t xml:space="preserve">  private def common(sc: SparkContext, rdd: RDD[String], ascending: Boolean): RDD[(Int, String)] = {</w:t>
-      </w:r>
-      <w:r>
-        <w:br/>
-        <w:t xml:space="preserve">    // word count</w:t>
-      </w:r>
-      <w:r>
-        <w:br/>
-        <w:t xml:space="preserve">    val wc: RDD[(String, Int)] = rdd.flatMap(l =&gt; l.split(" ")).map(word =&gt; (word, 1)).reduceByKey(_ + _)</w:t>
-      </w:r>
-      <w:r>
-        <w:br/>
-        <w:t xml:space="preserve">    // swap k,v to v,k to sort by word frequency</w:t>
-      </w:r>
-      <w:r>
-        <w:br/>
-        <w:t xml:space="preserve">    val wc_swap: RDD[(Int, String)] = wc.map(_.swap)</w:t>
-      </w:r>
-      <w:r>
-        <w:br/>
-        <w:t xml:space="preserve">    // sort keys by ascending=false (descending)</w:t>
-      </w:r>
-      <w:r>
-        <w:br/>
-        <w:t xml:space="preserve">    val words: RDD[(Int, String)] = wc_swap.sortByKey(ascending = ascending, numPartitions = 1)</w:t>
-      </w:r>
-      <w:r>
-        <w:br/>
-        <w:t xml:space="preserve">    // get an array of top 50 frequent words</w:t>
-      </w:r>
-      <w:r>
-        <w:br/>
-        <w:t xml:space="preserve">    val top50: Array[(Int, String)] = words.take(num = 50)</w:t>
-      </w:r>
-      <w:r>
-        <w:br/>
-        <w:t xml:space="preserve">    // convert array to RDD</w:t>
-      </w:r>
-      <w:r>
-        <w:br/>
-        <w:t xml:space="preserve">    sc.parallelize(top50)</w:t>
-      </w:r>
-      <w:r>
-        <w:br/>
-        <w:t xml:space="preserve">  }</w:t>
-      </w:r>
-      <w:r>
+        <w:rPr>
+          <w:rFonts w:asciiTheme="minorHAnsi" w:hAnsiTheme="minorHAnsi" w:cstheme="minorHAnsi"/>
+          <w:sz w:val="24"/>
+        </w:rPr>
+        <w:br/>
+      </w:r>
+      <w:r>
+        <w:rPr>
+          <w:rFonts w:asciiTheme="minorHAnsi" w:hAnsiTheme="minorHAnsi" w:cstheme="minorHAnsi"/>
+          <w:sz w:val="24"/>
+        </w:rPr>
+        <w:br/>
+        <w:t xml:space="preserve">  private def parse(book: RDD[String], stop: Array[String]): RDD[(String, Int)] = book</w:t>
+      </w:r>
+      <w:r>
+        <w:rPr>
+          <w:rFonts w:asciiTheme="minorHAnsi" w:hAnsiTheme="minorHAnsi" w:cstheme="minorHAnsi"/>
+          <w:sz w:val="24"/>
+        </w:rPr>
+        <w:br/>
+        <w:t xml:space="preserve">    .flatMap(_.toLowerCase.split(" ")</w:t>
+      </w:r>
+      <w:r>
+        <w:rPr>
+          <w:rFonts w:asciiTheme="minorHAnsi" w:hAnsiTheme="minorHAnsi" w:cstheme="minorHAnsi"/>
+          <w:sz w:val="24"/>
+        </w:rPr>
+        <w:br/>
+        <w:t xml:space="preserve">      .map(_.replaceAll("[;:,.!?\"«» “–]", ""))</w:t>
+      </w:r>
+      <w:r>
+        <w:rPr>
+          <w:rFonts w:asciiTheme="minorHAnsi" w:hAnsiTheme="minorHAnsi" w:cstheme="minorHAnsi"/>
+          <w:sz w:val="24"/>
+        </w:rPr>
+        <w:br/>
+        <w:t xml:space="preserve">      .filter(word =&gt; word.length &gt; 1 &amp;&amp; !stop.contains(word)))</w:t>
+      </w:r>
+      <w:r>
+        <w:rPr>
+          <w:rFonts w:asciiTheme="minorHAnsi" w:hAnsiTheme="minorHAnsi" w:cstheme="minorHAnsi"/>
+          <w:sz w:val="24"/>
+        </w:rPr>
+        <w:br/>
+        <w:t xml:space="preserve">    .map(word =&gt; (word, 1))</w:t>
+      </w:r>
+      <w:r>
+        <w:rPr>
+          <w:rFonts w:asciiTheme="minorHAnsi" w:hAnsiTheme="minorHAnsi" w:cstheme="minorHAnsi"/>
+          <w:sz w:val="24"/>
+        </w:rPr>
+        <w:br/>
+        <w:t xml:space="preserve">    .reduceByKey(_ + _)</w:t>
+      </w:r>
+      <w:r>
+        <w:rPr>
+          <w:rFonts w:asciiTheme="minorHAnsi" w:hAnsiTheme="minorHAnsi" w:cstheme="minorHAnsi"/>
+          <w:sz w:val="24"/>
+        </w:rPr>
         <w:br/>
         <w:t>}</w:t>
       </w:r>
     </w:p>
     <w:p>
       <w:pPr>
-        <w:pStyle w:val="NoSpacing"/>
-      </w:pPr>
-    </w:p>
-    <w:p>
-      <w:pPr>
         <w:pStyle w:val="Heading1"/>
         <w:rPr>
-          <w:lang w:val="ru-RU"/>
-        </w:rPr>
-      </w:pPr>
-      <w:r>
-        <w:rPr>
+          <w:szCs w:val="24"/>
+          <w:lang w:val="ru-RU"/>
+        </w:rPr>
+      </w:pPr>
+    </w:p>
+    <w:p>
+      <w:pPr>
+        <w:pStyle w:val="Heading1"/>
+        <w:rPr>
+          <w:szCs w:val="24"/>
+          <w:lang w:val="ru-RU"/>
+        </w:rPr>
+      </w:pPr>
+      <w:r>
+        <w:rPr>
+          <w:szCs w:val="24"/>
           <w:lang w:val="ru-RU"/>
         </w:rPr>
         <w:t>Вывод</w:t>
@@ -1668,25 +2869,38 @@
           <w:lang w:val="ru-RU"/>
         </w:rPr>
         <w:tab/>
-      </w:r>
-      <w:r>
-        <w:rPr>
-          <w:lang w:val="ru-RU"/>
-        </w:rPr>
-        <w:t xml:space="preserve">В ходе лабораторной работы я настроил </w:t>
-      </w:r>
-      <w:r>
-        <w:rPr>
-          <w:lang w:val="ru-RU"/>
-        </w:rPr>
-        <w:t xml:space="preserve">сборку проекта с помощью </w:t>
+        <w:t xml:space="preserve">В ходе лабораторной работы я настроил сборку проекта с помощью </w:t>
+      </w:r>
+      <w:r>
+        <w:rPr>
+          <w:lang w:val="en-US"/>
+        </w:rPr>
+        <w:t>Maven</w:t>
+      </w:r>
+      <w:r>
+        <w:rPr>
+          <w:lang w:val="ru-RU"/>
+        </w:rPr>
+        <w:t xml:space="preserve"> для версии языка </w:t>
+      </w:r>
+      <w:r>
+        <w:rPr>
+          <w:lang w:val="en-US"/>
+        </w:rPr>
+        <w:t>Scala</w:t>
+      </w:r>
+      <w:r>
+        <w:rPr>
+          <w:lang w:val="ru-RU"/>
+        </w:rPr>
+        <w:t xml:space="preserve"> 2.11.0. Подключил основную библиотеку для </w:t>
       </w:r>
       <w:proofErr w:type="spellStart"/>
       <w:r>
         <w:rPr>
-          <w:lang w:val="en-US"/>
-        </w:rPr>
-        <w:t>sbt</w:t>
+          <w:lang w:val="ru-RU"/>
+        </w:rPr>
+        <w:t>фреймворка</w:t>
       </w:r>
       <w:proofErr w:type="spellEnd"/>
       <w:r>
@@ -1697,95 +2911,101 @@
       </w:r>
       <w:r>
         <w:rPr>
-          <w:lang w:val="ru-RU"/>
-        </w:rPr>
-        <w:t xml:space="preserve">для версии языка </w:t>
-      </w:r>
-      <w:r>
-        <w:rPr>
-          <w:lang w:val="en-US"/>
-        </w:rPr>
-        <w:t>Scala</w:t>
-      </w:r>
-      <w:r>
-        <w:rPr>
-          <w:lang w:val="ru-RU"/>
-        </w:rPr>
-        <w:t xml:space="preserve"> 2.11.0</w:t>
-      </w:r>
-      <w:r>
-        <w:rPr>
-          <w:lang w:val="ru-RU"/>
-        </w:rPr>
-        <w:t xml:space="preserve">. Подключил основную библиотеку для </w:t>
+          <w:lang w:val="en-US"/>
+        </w:rPr>
+        <w:t>Spark</w:t>
+      </w:r>
+      <w:r>
+        <w:rPr>
+          <w:lang w:val="ru-RU"/>
+        </w:rPr>
+        <w:t xml:space="preserve"> и написал исходный код программы для анализа романа Ф. М. Достоевского «Преступление и наказание». </w:t>
+      </w:r>
+      <w:r>
+        <w:rPr>
+          <w:lang w:val="ru-RU"/>
+        </w:rPr>
+        <w:t>В процессе были выявлены 50 самых популярных и 50 самых редко используемых слов.</w:t>
+      </w:r>
+      <w:r>
+        <w:rPr>
+          <w:lang w:val="ru-RU"/>
+        </w:rPr>
+        <w:t xml:space="preserve"> Полученные результаты были дополнены процессом </w:t>
       </w:r>
       <w:proofErr w:type="spellStart"/>
       <w:r>
         <w:rPr>
           <w:lang w:val="ru-RU"/>
         </w:rPr>
-        <w:t>фреймворка</w:t>
+        <w:t>стемминга</w:t>
       </w:r>
       <w:proofErr w:type="spellEnd"/>
       <w:r>
         <w:rPr>
           <w:lang w:val="ru-RU"/>
         </w:rPr>
-        <w:t xml:space="preserve"> </w:t>
-      </w:r>
-      <w:r>
-        <w:rPr>
-          <w:lang w:val="en-US"/>
-        </w:rPr>
-        <w:t>Spark</w:t>
-      </w:r>
-      <w:r>
-        <w:rPr>
-          <w:lang w:val="ru-RU"/>
-        </w:rPr>
-        <w:t xml:space="preserve"> </w:t>
-      </w:r>
-      <w:r>
-        <w:rPr>
-          <w:lang w:val="ru-RU"/>
-        </w:rPr>
-        <w:t xml:space="preserve">и написал исходный код программы для анализа романа Ф. М. Достоевского «Преступление и наказание». </w:t>
-      </w:r>
-      <w:r>
-        <w:rPr>
-          <w:lang w:val="ru-RU"/>
-        </w:rPr>
-        <w:t xml:space="preserve">В процессе были выявлены 50 самых популярных и 50 самых редко используемых слов. Благодаря </w:t>
-      </w:r>
-      <w:r>
-        <w:rPr>
-          <w:lang w:val="ru-RU"/>
-        </w:rPr>
-        <w:t>список стоп-слов</w:t>
-      </w:r>
-      <w:r>
-        <w:rPr>
-          <w:lang w:val="ru-RU"/>
-        </w:rPr>
-        <w:t xml:space="preserve"> </w:t>
-      </w:r>
-      <w:r>
-        <w:rPr>
-          <w:lang w:val="ru-RU"/>
-        </w:rPr>
-        <w:t xml:space="preserve">проект может быть расширен в рамках более детального анализа. </w:t>
-      </w:r>
-    </w:p>
-    <w:p>
-      <w:pPr>
-        <w:rPr>
+        <w:t>, что позволило глубже изучить семантический анализ текста. Б</w:t>
+      </w:r>
+      <w:r>
+        <w:rPr>
+          <w:lang w:val="ru-RU"/>
+        </w:rPr>
+        <w:t xml:space="preserve">лагодаря </w:t>
+      </w:r>
+      <w:r>
+        <w:rPr>
+          <w:lang w:val="ru-RU"/>
+        </w:rPr>
+        <w:t xml:space="preserve">расширяемому </w:t>
+      </w:r>
+      <w:r>
+        <w:rPr>
+          <w:lang w:val="ru-RU"/>
+        </w:rPr>
+        <w:t>списк</w:t>
+      </w:r>
+      <w:r>
+        <w:rPr>
+          <w:lang w:val="ru-RU"/>
+        </w:rPr>
+        <w:t>у</w:t>
+      </w:r>
+      <w:r>
+        <w:rPr>
+          <w:lang w:val="ru-RU"/>
+        </w:rPr>
+        <w:t xml:space="preserve"> стоп-слов</w:t>
+      </w:r>
+      <w:r>
+        <w:rPr>
+          <w:lang w:val="ru-RU"/>
+        </w:rPr>
+        <w:t xml:space="preserve"> проект может быть расширен в рамках более детального</w:t>
+      </w:r>
+      <w:r>
+        <w:rPr>
+          <w:lang w:val="ru-RU"/>
+        </w:rPr>
+        <w:t xml:space="preserve"> рассмотрения</w:t>
+      </w:r>
+      <w:r>
+        <w:rPr>
+          <w:lang w:val="ru-RU"/>
+        </w:rPr>
+        <w:t xml:space="preserve">. </w:t>
+      </w:r>
+    </w:p>
+    <w:p>
+      <w:pPr>
+        <w:rPr>
+          <w:sz w:val="24"/>
           <w:lang w:val="ru-RU"/>
         </w:rPr>
       </w:pPr>
     </w:p>
     <w:sectPr>
-      <w:footerReference w:type="even" r:id="rId8"/>
-      <w:footerReference w:type="default" r:id="rId9"/>
+      <w:type w:val="continuous"/>
       <w:pgSz w:w="11906" w:h="16838"/>
       <w:pgMar w:top="720" w:right="720" w:bottom="720" w:left="720" w:header="708" w:footer="708" w:gutter="0"/>
       <w:cols w:space="708"/>

</xml_diff>